<commit_message>
blog index route works
</commit_message>
<xml_diff>
--- a/PORTFOLIO BLOG.docx
+++ b/PORTFOLIO BLOG.docx
@@ -119,6 +119,10 @@
     </w:p>
     <w:p/>
     <w:p>
+      <w:pPr>
+        <w:pStyle w:val="Heading3"/>
+        <w:spacing w:before="0"/>
+      </w:pPr>
       <w:r>
         <w:t>July 30, 2019</w:t>
       </w:r>
@@ -135,7 +139,18 @@
     </w:p>
     <w:p>
       <w:r>
-        <w:t xml:space="preserve">- Initiated express app in ‘index.js’, set up root route </w:t>
+        <w:t>- Initiated express app in ‘</w:t>
+      </w:r>
+      <w:r>
+        <w:t>app</w:t>
+      </w:r>
+      <w:r>
+        <w:t>.js’</w:t>
+      </w:r>
+    </w:p>
+    <w:p>
+      <w:r>
+        <w:t>- Set up routes folder, set up root route, imported to app.js</w:t>
       </w:r>
     </w:p>
     <w:p>
@@ -151,10 +166,84 @@
     <w:p>
       <w:r>
         <w:t>- Initialized the header and footer</w:t>
+      </w:r>
+    </w:p>
+    <w:p/>
+    <w:p>
+      <w:pPr>
+        <w:pStyle w:val="Heading4"/>
+        <w:spacing w:before="0"/>
+      </w:pPr>
+      <w:r>
+        <w:t>RESTFUL ROUTES</w:t>
+      </w:r>
+    </w:p>
+    <w:p/>
+    <w:p>
+      <w:pPr>
+        <w:pStyle w:val="Heading4"/>
+        <w:spacing w:before="0"/>
+      </w:pPr>
+      <w:r>
+        <w:t>THINGS TO RESEARCH</w:t>
+      </w:r>
+      <w:r>
+        <w:softHyphen/>
+      </w:r>
+    </w:p>
+    <w:p>
+      <w:r>
+        <w:rPr>
+          <w:highlight w:val="cyan"/>
+        </w:rPr>
+        <w:t>package.json – research and describe it (do the freeCodeCamp tests on it)</w:t>
+      </w:r>
+    </w:p>
+    <w:p/>
+    <w:p/>
+    <w:p>
+      <w:pPr>
+        <w:pStyle w:val="Heading4"/>
+        <w:spacing w:before="0"/>
+      </w:pPr>
+      <w:r>
+        <w:t>ERRORS</w:t>
+      </w:r>
+    </w:p>
+    <w:p>
+      <w:pPr>
+        <w:rPr>
+          <w:lang w:val="en-CA"/>
+        </w:rPr>
+      </w:pPr>
+      <w:r>
+        <w:t xml:space="preserve">- </w:t>
+      </w:r>
+      <w:r>
+        <w:rPr>
+          <w:lang w:val="en-CA"/>
+        </w:rPr>
+        <w:t>SyntaxError: Unexpected token / in</w:t>
+      </w:r>
+    </w:p>
+    <w:p>
+      <w:pPr>
+        <w:rPr>
+          <w:lang w:val="en-CA"/>
+        </w:rPr>
+      </w:pPr>
+      <w:r>
+        <w:rPr>
+          <w:lang w:val="en-CA"/>
+        </w:rPr>
+        <w:tab/>
+        <w:t>- this was caused by adding ‘=’ to the &lt;%%&gt; in the header and footer ‘include’ imports</w:t>
       </w:r>
       <w:bookmarkStart w:id="0" w:name="_GoBack"/>
       <w:bookmarkEnd w:id="0"/>
     </w:p>
+    <w:p/>
+    <w:p/>
     <w:sectPr>
       <w:pgSz w:w="12240" w:h="15840"/>
       <w:pgMar w:top="1440" w:right="1800" w:bottom="1440" w:left="1800" w:header="708" w:footer="708" w:gutter="0"/>
@@ -368,10 +457,55 @@
       <w:szCs w:val="26"/>
     </w:rPr>
   </w:style>
+  <w:style w:type="paragraph" w:styleId="Heading3">
+    <w:name w:val="heading 3"/>
+    <w:basedOn w:val="Normal"/>
+    <w:next w:val="Normal"/>
+    <w:link w:val="Heading3Char"/>
+    <w:uiPriority w:val="9"/>
+    <w:unhideWhenUsed/>
+    <w:qFormat/>
+    <w:rsid w:val="008A5A8F"/>
+    <w:pPr>
+      <w:keepNext/>
+      <w:keepLines/>
+      <w:spacing w:before="200"/>
+      <w:outlineLvl w:val="2"/>
+    </w:pPr>
+    <w:rPr>
+      <w:rFonts w:asciiTheme="majorHAnsi" w:eastAsiaTheme="majorEastAsia" w:hAnsiTheme="majorHAnsi" w:cstheme="majorBidi"/>
+      <w:b/>
+      <w:bCs/>
+      <w:color w:val="4F81BD" w:themeColor="accent1"/>
+    </w:rPr>
+  </w:style>
+  <w:style w:type="paragraph" w:styleId="Heading4">
+    <w:name w:val="heading 4"/>
+    <w:basedOn w:val="Normal"/>
+    <w:next w:val="Normal"/>
+    <w:link w:val="Heading4Char"/>
+    <w:uiPriority w:val="9"/>
+    <w:unhideWhenUsed/>
+    <w:qFormat/>
+    <w:rsid w:val="008A5A8F"/>
+    <w:pPr>
+      <w:keepNext/>
+      <w:keepLines/>
+      <w:spacing w:before="200"/>
+      <w:outlineLvl w:val="3"/>
+    </w:pPr>
+    <w:rPr>
+      <w:rFonts w:asciiTheme="majorHAnsi" w:eastAsiaTheme="majorEastAsia" w:hAnsiTheme="majorHAnsi" w:cstheme="majorBidi"/>
+      <w:b/>
+      <w:bCs/>
+      <w:i/>
+      <w:iCs/>
+      <w:color w:val="4F81BD" w:themeColor="accent1"/>
+    </w:rPr>
+  </w:style>
   <w:style w:type="character" w:default="1" w:styleId="DefaultParagraphFont">
     <w:name w:val="Default Paragraph Font"/>
     <w:uiPriority w:val="1"/>
-    <w:semiHidden/>
     <w:unhideWhenUsed/>
   </w:style>
   <w:style w:type="table" w:default="1" w:styleId="TableNormal">
@@ -423,6 +557,61 @@
       <w:color w:val="4F81BD" w:themeColor="accent1"/>
       <w:sz w:val="26"/>
       <w:szCs w:val="26"/>
+    </w:rPr>
+  </w:style>
+  <w:style w:type="character" w:customStyle="1" w:styleId="Heading3Char">
+    <w:name w:val="Heading 3 Char"/>
+    <w:basedOn w:val="DefaultParagraphFont"/>
+    <w:link w:val="Heading3"/>
+    <w:uiPriority w:val="9"/>
+    <w:rsid w:val="008A5A8F"/>
+    <w:rPr>
+      <w:rFonts w:asciiTheme="majorHAnsi" w:eastAsiaTheme="majorEastAsia" w:hAnsiTheme="majorHAnsi" w:cstheme="majorBidi"/>
+      <w:b/>
+      <w:bCs/>
+      <w:color w:val="4F81BD" w:themeColor="accent1"/>
+    </w:rPr>
+  </w:style>
+  <w:style w:type="character" w:customStyle="1" w:styleId="Heading4Char">
+    <w:name w:val="Heading 4 Char"/>
+    <w:basedOn w:val="DefaultParagraphFont"/>
+    <w:link w:val="Heading4"/>
+    <w:uiPriority w:val="9"/>
+    <w:rsid w:val="008A5A8F"/>
+    <w:rPr>
+      <w:rFonts w:asciiTheme="majorHAnsi" w:eastAsiaTheme="majorEastAsia" w:hAnsiTheme="majorHAnsi" w:cstheme="majorBidi"/>
+      <w:b/>
+      <w:bCs/>
+      <w:i/>
+      <w:iCs/>
+      <w:color w:val="4F81BD" w:themeColor="accent1"/>
+    </w:rPr>
+  </w:style>
+  <w:style w:type="paragraph" w:styleId="HTMLPreformatted">
+    <w:name w:val="HTML Preformatted"/>
+    <w:basedOn w:val="Normal"/>
+    <w:link w:val="HTMLPreformattedChar"/>
+    <w:uiPriority w:val="99"/>
+    <w:semiHidden/>
+    <w:unhideWhenUsed/>
+    <w:rsid w:val="00524AA3"/>
+    <w:rPr>
+      <w:rFonts w:ascii="Courier" w:hAnsi="Courier"/>
+      <w:sz w:val="20"/>
+      <w:szCs w:val="20"/>
+    </w:rPr>
+  </w:style>
+  <w:style w:type="character" w:customStyle="1" w:styleId="HTMLPreformattedChar">
+    <w:name w:val="HTML Preformatted Char"/>
+    <w:basedOn w:val="DefaultParagraphFont"/>
+    <w:link w:val="HTMLPreformatted"/>
+    <w:uiPriority w:val="99"/>
+    <w:semiHidden/>
+    <w:rsid w:val="00524AA3"/>
+    <w:rPr>
+      <w:rFonts w:ascii="Courier" w:hAnsi="Courier"/>
+      <w:sz w:val="20"/>
+      <w:szCs w:val="20"/>
     </w:rPr>
   </w:style>
 </w:styles>
@@ -631,10 +820,55 @@
       <w:szCs w:val="26"/>
     </w:rPr>
   </w:style>
+  <w:style w:type="paragraph" w:styleId="Heading3">
+    <w:name w:val="heading 3"/>
+    <w:basedOn w:val="Normal"/>
+    <w:next w:val="Normal"/>
+    <w:link w:val="Heading3Char"/>
+    <w:uiPriority w:val="9"/>
+    <w:unhideWhenUsed/>
+    <w:qFormat/>
+    <w:rsid w:val="008A5A8F"/>
+    <w:pPr>
+      <w:keepNext/>
+      <w:keepLines/>
+      <w:spacing w:before="200"/>
+      <w:outlineLvl w:val="2"/>
+    </w:pPr>
+    <w:rPr>
+      <w:rFonts w:asciiTheme="majorHAnsi" w:eastAsiaTheme="majorEastAsia" w:hAnsiTheme="majorHAnsi" w:cstheme="majorBidi"/>
+      <w:b/>
+      <w:bCs/>
+      <w:color w:val="4F81BD" w:themeColor="accent1"/>
+    </w:rPr>
+  </w:style>
+  <w:style w:type="paragraph" w:styleId="Heading4">
+    <w:name w:val="heading 4"/>
+    <w:basedOn w:val="Normal"/>
+    <w:next w:val="Normal"/>
+    <w:link w:val="Heading4Char"/>
+    <w:uiPriority w:val="9"/>
+    <w:unhideWhenUsed/>
+    <w:qFormat/>
+    <w:rsid w:val="008A5A8F"/>
+    <w:pPr>
+      <w:keepNext/>
+      <w:keepLines/>
+      <w:spacing w:before="200"/>
+      <w:outlineLvl w:val="3"/>
+    </w:pPr>
+    <w:rPr>
+      <w:rFonts w:asciiTheme="majorHAnsi" w:eastAsiaTheme="majorEastAsia" w:hAnsiTheme="majorHAnsi" w:cstheme="majorBidi"/>
+      <w:b/>
+      <w:bCs/>
+      <w:i/>
+      <w:iCs/>
+      <w:color w:val="4F81BD" w:themeColor="accent1"/>
+    </w:rPr>
+  </w:style>
   <w:style w:type="character" w:default="1" w:styleId="DefaultParagraphFont">
     <w:name w:val="Default Paragraph Font"/>
     <w:uiPriority w:val="1"/>
-    <w:semiHidden/>
     <w:unhideWhenUsed/>
   </w:style>
   <w:style w:type="table" w:default="1" w:styleId="TableNormal">
@@ -686,6 +920,61 @@
       <w:color w:val="4F81BD" w:themeColor="accent1"/>
       <w:sz w:val="26"/>
       <w:szCs w:val="26"/>
+    </w:rPr>
+  </w:style>
+  <w:style w:type="character" w:customStyle="1" w:styleId="Heading3Char">
+    <w:name w:val="Heading 3 Char"/>
+    <w:basedOn w:val="DefaultParagraphFont"/>
+    <w:link w:val="Heading3"/>
+    <w:uiPriority w:val="9"/>
+    <w:rsid w:val="008A5A8F"/>
+    <w:rPr>
+      <w:rFonts w:asciiTheme="majorHAnsi" w:eastAsiaTheme="majorEastAsia" w:hAnsiTheme="majorHAnsi" w:cstheme="majorBidi"/>
+      <w:b/>
+      <w:bCs/>
+      <w:color w:val="4F81BD" w:themeColor="accent1"/>
+    </w:rPr>
+  </w:style>
+  <w:style w:type="character" w:customStyle="1" w:styleId="Heading4Char">
+    <w:name w:val="Heading 4 Char"/>
+    <w:basedOn w:val="DefaultParagraphFont"/>
+    <w:link w:val="Heading4"/>
+    <w:uiPriority w:val="9"/>
+    <w:rsid w:val="008A5A8F"/>
+    <w:rPr>
+      <w:rFonts w:asciiTheme="majorHAnsi" w:eastAsiaTheme="majorEastAsia" w:hAnsiTheme="majorHAnsi" w:cstheme="majorBidi"/>
+      <w:b/>
+      <w:bCs/>
+      <w:i/>
+      <w:iCs/>
+      <w:color w:val="4F81BD" w:themeColor="accent1"/>
+    </w:rPr>
+  </w:style>
+  <w:style w:type="paragraph" w:styleId="HTMLPreformatted">
+    <w:name w:val="HTML Preformatted"/>
+    <w:basedOn w:val="Normal"/>
+    <w:link w:val="HTMLPreformattedChar"/>
+    <w:uiPriority w:val="99"/>
+    <w:semiHidden/>
+    <w:unhideWhenUsed/>
+    <w:rsid w:val="00524AA3"/>
+    <w:rPr>
+      <w:rFonts w:ascii="Courier" w:hAnsi="Courier"/>
+      <w:sz w:val="20"/>
+      <w:szCs w:val="20"/>
+    </w:rPr>
+  </w:style>
+  <w:style w:type="character" w:customStyle="1" w:styleId="HTMLPreformattedChar">
+    <w:name w:val="HTML Preformatted Char"/>
+    <w:basedOn w:val="DefaultParagraphFont"/>
+    <w:link w:val="HTMLPreformatted"/>
+    <w:uiPriority w:val="99"/>
+    <w:semiHidden/>
+    <w:rsid w:val="00524AA3"/>
+    <w:rPr>
+      <w:rFonts w:ascii="Courier" w:hAnsi="Courier"/>
+      <w:sz w:val="20"/>
+      <w:szCs w:val="20"/>
     </w:rPr>
   </w:style>
 </w:styles>

</xml_diff>

<commit_message>
navbar setup, footer started, blog schema set up, new blog route working
</commit_message>
<xml_diff>
--- a/PORTFOLIO BLOG.docx
+++ b/PORTFOLIO BLOG.docx
@@ -19,7 +19,23 @@
     </w:p>
     <w:p>
       <w:r>
-        <w:t>- So I decided to quit my job 3 months ago and persue a web development full time. I have been working in the envirnmental sector since I graduated University with a Biology degree in May of 2015. The work I have been doing has involved rigorous field work, being away from home most of the time during the summer months and this past winter I was in the field full time, which really made me realize I wanted to pursue Web Development full time to try and break into the industry. You have a lot of time to think when in the field 12 hours a day.</w:t>
+        <w:t xml:space="preserve">- So I decided to quit my job 3 months ago and </w:t>
+      </w:r>
+      <w:proofErr w:type="spellStart"/>
+      <w:r>
+        <w:t>persue</w:t>
+      </w:r>
+      <w:proofErr w:type="spellEnd"/>
+      <w:r>
+        <w:t xml:space="preserve"> a web development full time. I have been working in the </w:t>
+      </w:r>
+      <w:proofErr w:type="spellStart"/>
+      <w:r>
+        <w:t>envirnmental</w:t>
+      </w:r>
+      <w:proofErr w:type="spellEnd"/>
+      <w:r>
+        <w:t xml:space="preserve"> sector since I graduated University with a Biology degree in May of 2015. The work I have been doing has involved rigorous field work, being away from home most of the time during the summer months and this past winter I was in the field full time, which really made me realize I wanted to pursue Web Development full time to try and break into the industry. You have a lot of time to think when in the field 12 hours a day.</w:t>
       </w:r>
     </w:p>
     <w:p/>
@@ -30,7 +46,15 @@
     </w:p>
     <w:p>
       <w:r>
-        <w:t>- I have been coding on and off since the winter of 2016/2017, Java and Python. So when I quit my job recently and went full force into Web Development, learning Javascript wasn’t really a steep learning curve. Before I quit I made a plan of what how I would self teach</w:t>
+        <w:t xml:space="preserve">- I have been coding on and off since the winter of 2016/2017, Java and Python. So when I quit my job recently and went full force into Web Development, learning </w:t>
+      </w:r>
+      <w:proofErr w:type="spellStart"/>
+      <w:r>
+        <w:t>Javascript</w:t>
+      </w:r>
+      <w:proofErr w:type="spellEnd"/>
+      <w:r>
+        <w:t xml:space="preserve"> wasn’t really a steep learning curve. Before I quit I made a plan of what how I would self teach</w:t>
       </w:r>
     </w:p>
     <w:p>
@@ -38,7 +62,15 @@
         <w:ind w:left="720"/>
       </w:pPr>
       <w:r>
-        <w:t>- I started with App Academy while still working, learning Ruby but as I kept reading, I saw it was kind of fading and business who don’t already use it arent moving toward it, so I decided I should learn JS</w:t>
+        <w:t xml:space="preserve">- I started with App Academy while still working, learning Ruby but as I kept reading, I saw it was kind of fading and business who don’t already use it </w:t>
+      </w:r>
+      <w:proofErr w:type="spellStart"/>
+      <w:r>
+        <w:t>arent</w:t>
+      </w:r>
+      <w:proofErr w:type="spellEnd"/>
+      <w:r>
+        <w:t xml:space="preserve"> moving toward it, so I decided I should learn JS</w:t>
       </w:r>
     </w:p>
     <w:p>
@@ -46,15 +78,63 @@
         <w:ind w:left="720"/>
       </w:pPr>
       <w:r>
-        <w:t>- As I continued reading, I was luckily able to find freeCodeCamp, as well as Colt Steeles Web Development Course</w:t>
-      </w:r>
-    </w:p>
-    <w:p>
-      <w:r>
-        <w:t>- I finished Colt Steeles Web Development Course and it was great start to learn bits of everything from HTML, CSS, JS, Node/Express. It taught me to build a full stack web sit which I then created my own</w:t>
-      </w:r>
-      <w:r>
-        <w:t xml:space="preserve"> with the knowledge Ive gained, which allows user authentication as well as comments. I learned of middlewares.</w:t>
+        <w:t xml:space="preserve">- As I continued reading, I was luckily able to find </w:t>
+      </w:r>
+      <w:proofErr w:type="spellStart"/>
+      <w:r>
+        <w:t>freeCodeCamp</w:t>
+      </w:r>
+      <w:proofErr w:type="spellEnd"/>
+      <w:r>
+        <w:t xml:space="preserve">, as well as Colt </w:t>
+      </w:r>
+      <w:proofErr w:type="spellStart"/>
+      <w:r>
+        <w:t>Steeles</w:t>
+      </w:r>
+      <w:proofErr w:type="spellEnd"/>
+      <w:r>
+        <w:t xml:space="preserve"> Web Development Course</w:t>
+      </w:r>
+    </w:p>
+    <w:p>
+      <w:r>
+        <w:t xml:space="preserve">- I finished Colt </w:t>
+      </w:r>
+      <w:proofErr w:type="spellStart"/>
+      <w:r>
+        <w:t>Steeles</w:t>
+      </w:r>
+      <w:proofErr w:type="spellEnd"/>
+      <w:r>
+        <w:t xml:space="preserve"> Web Development Course and it was great start to learn bits of everything from HTML, CSS, JS, </w:t>
+      </w:r>
+      <w:proofErr w:type="gramStart"/>
+      <w:r>
+        <w:t>Node</w:t>
+      </w:r>
+      <w:proofErr w:type="gramEnd"/>
+      <w:r>
+        <w:t>/Express. It taught me to build a full stack web sit which I then created my own</w:t>
+      </w:r>
+      <w:r>
+        <w:t xml:space="preserve"> with the knowledge </w:t>
+      </w:r>
+      <w:proofErr w:type="spellStart"/>
+      <w:r>
+        <w:t>Ive</w:t>
+      </w:r>
+      <w:proofErr w:type="spellEnd"/>
+      <w:r>
+        <w:t xml:space="preserve"> gained, which allows user authentication as well as comments. I learned of </w:t>
+      </w:r>
+      <w:proofErr w:type="spellStart"/>
+      <w:r>
+        <w:t>middlewares</w:t>
+      </w:r>
+      <w:proofErr w:type="spellEnd"/>
+      <w:r>
+        <w:t>.</w:t>
       </w:r>
     </w:p>
     <w:p/>
@@ -71,7 +151,15 @@
     <w:p>
       <w:r>
         <w:tab/>
-        <w:t>- I am going to have a single page which shows about me on the very start</w:t>
+        <w:t xml:space="preserve">- I am going to have a single </w:t>
+      </w:r>
+      <w:proofErr w:type="gramStart"/>
+      <w:r>
+        <w:t>page which</w:t>
+      </w:r>
+      <w:proofErr w:type="gramEnd"/>
+      <w:r>
+        <w:t xml:space="preserve"> shows about me on the very start</w:t>
       </w:r>
     </w:p>
     <w:p>
@@ -129,13 +217,33 @@
     </w:p>
     <w:p>
       <w:r>
-        <w:t>- npm init</w:t>
-      </w:r>
-    </w:p>
-    <w:p>
-      <w:r>
-        <w:t>- Installed ejs</w:t>
-      </w:r>
+        <w:t xml:space="preserve">- </w:t>
+      </w:r>
+      <w:proofErr w:type="spellStart"/>
+      <w:proofErr w:type="gramStart"/>
+      <w:r>
+        <w:t>npm</w:t>
+      </w:r>
+      <w:proofErr w:type="spellEnd"/>
+      <w:proofErr w:type="gramEnd"/>
+      <w:r>
+        <w:t xml:space="preserve"> </w:t>
+      </w:r>
+      <w:proofErr w:type="spellStart"/>
+      <w:r>
+        <w:t>init</w:t>
+      </w:r>
+      <w:proofErr w:type="spellEnd"/>
+    </w:p>
+    <w:p>
+      <w:r>
+        <w:t xml:space="preserve">- Installed </w:t>
+      </w:r>
+      <w:proofErr w:type="spellStart"/>
+      <w:r>
+        <w:t>ejs</w:t>
+      </w:r>
+      <w:proofErr w:type="spellEnd"/>
     </w:p>
     <w:p>
       <w:r>
@@ -160,7 +268,15 @@
     </w:p>
     <w:p>
       <w:r>
-        <w:t>- Set up github for portfolio</w:t>
+        <w:t xml:space="preserve">- Set up </w:t>
+      </w:r>
+      <w:proofErr w:type="spellStart"/>
+      <w:r>
+        <w:t>github</w:t>
+      </w:r>
+      <w:proofErr w:type="spellEnd"/>
+      <w:r>
+        <w:t xml:space="preserve"> for portfolio</w:t>
       </w:r>
     </w:p>
     <w:p>
@@ -178,6 +294,31 @@
         <w:t>RESTFUL ROUTES</w:t>
       </w:r>
     </w:p>
+    <w:p>
+      <w:r>
+        <w:t>- Set up the blogs folder in views</w:t>
+      </w:r>
+    </w:p>
+    <w:p>
+      <w:r>
+        <w:t>- Created blogs/index file</w:t>
+      </w:r>
+    </w:p>
+    <w:p>
+      <w:r>
+        <w:t>- Created blogs route in routes folder, imported this to app.js and used it</w:t>
+      </w:r>
+    </w:p>
+    <w:p/>
+    <w:p>
+      <w:pPr>
+        <w:pStyle w:val="Heading3"/>
+        <w:spacing w:before="0"/>
+      </w:pPr>
+      <w:r>
+        <w:t>July 31, 2019</w:t>
+      </w:r>
+    </w:p>
     <w:p/>
     <w:p>
       <w:pPr>
@@ -185,21 +326,94 @@
         <w:spacing w:before="0"/>
       </w:pPr>
       <w:r>
-        <w:t>THINGS TO RESEARCH</w:t>
-      </w:r>
-      <w:r>
-        <w:softHyphen/>
-      </w:r>
-    </w:p>
-    <w:p>
-      <w:r>
-        <w:rPr>
-          <w:highlight w:val="cyan"/>
-        </w:rPr>
-        <w:t>package.json – research and describe it (do the freeCodeCamp tests on it)</w:t>
-      </w:r>
-    </w:p>
-    <w:p/>
+        <w:t>CONNECTING CSS</w:t>
+      </w:r>
+    </w:p>
+    <w:p>
+      <w:r>
+        <w:t>- Was having trouble connecting the CSS file</w:t>
+      </w:r>
+    </w:p>
+    <w:p>
+      <w:pPr>
+        <w:rPr>
+          <w:rFonts w:ascii="Times New Roman" w:eastAsia="Times New Roman" w:hAnsi="Times New Roman" w:cs="Times New Roman"/>
+          <w:sz w:val="20"/>
+          <w:szCs w:val="20"/>
+          <w:lang w:val="en-CA"/>
+        </w:rPr>
+      </w:pPr>
+      <w:hyperlink r:id="rId5" w:history="1">
+        <w:r>
+          <w:rPr>
+            <w:rFonts w:ascii="Times New Roman" w:eastAsia="Times New Roman" w:hAnsi="Times New Roman" w:cs="Times New Roman"/>
+            <w:color w:val="0000FF"/>
+            <w:sz w:val="20"/>
+            <w:szCs w:val="20"/>
+            <w:u w:val="single"/>
+            <w:lang w:val="en-CA"/>
+          </w:rPr>
+          <w:t>https://stackoverflow.com/questions/13395742/can-not-get-css-file</w:t>
+        </w:r>
+      </w:hyperlink>
+    </w:p>
+    <w:p>
+      <w:r>
+        <w:t>- Needed to connect the following to ‘app.js’ file</w:t>
+      </w:r>
+    </w:p>
+    <w:p/>
+    <w:p>
+      <w:pPr>
+        <w:rPr>
+          <w:lang w:val="en-CA"/>
+        </w:rPr>
+      </w:pPr>
+      <w:proofErr w:type="spellStart"/>
+      <w:proofErr w:type="gramStart"/>
+      <w:r>
+        <w:rPr>
+          <w:lang w:val="en-CA"/>
+        </w:rPr>
+        <w:t>app.use</w:t>
+      </w:r>
+      <w:proofErr w:type="spellEnd"/>
+      <w:proofErr w:type="gramEnd"/>
+      <w:r>
+        <w:rPr>
+          <w:lang w:val="en-CA"/>
+        </w:rPr>
+        <w:t>(</w:t>
+      </w:r>
+      <w:proofErr w:type="spellStart"/>
+      <w:r>
+        <w:rPr>
+          <w:lang w:val="en-CA"/>
+        </w:rPr>
+        <w:t>express.static</w:t>
+      </w:r>
+      <w:proofErr w:type="spellEnd"/>
+      <w:r>
+        <w:rPr>
+          <w:lang w:val="en-CA"/>
+        </w:rPr>
+        <w:t>(__</w:t>
+      </w:r>
+      <w:proofErr w:type="spellStart"/>
+      <w:r>
+        <w:rPr>
+          <w:lang w:val="en-CA"/>
+        </w:rPr>
+        <w:t>dirname</w:t>
+      </w:r>
+      <w:proofErr w:type="spellEnd"/>
+      <w:r>
+        <w:rPr>
+          <w:lang w:val="en-CA"/>
+        </w:rPr>
+        <w:t xml:space="preserve"> + "/public"));</w:t>
+      </w:r>
+    </w:p>
     <w:p/>
     <w:p>
       <w:pPr>
@@ -207,40 +421,493 @@
         <w:spacing w:before="0"/>
       </w:pPr>
       <w:r>
-        <w:t>ERRORS</w:t>
-      </w:r>
-    </w:p>
-    <w:p>
-      <w:pPr>
-        <w:rPr>
-          <w:lang w:val="en-CA"/>
-        </w:rPr>
-      </w:pPr>
-      <w:r>
+        <w:t>NAVBAR</w:t>
+      </w:r>
+    </w:p>
+    <w:p>
+      <w:r>
+        <w:t xml:space="preserve">- Made a </w:t>
+      </w:r>
+      <w:proofErr w:type="spellStart"/>
+      <w:r>
+        <w:t>nav</w:t>
+      </w:r>
+      <w:proofErr w:type="spellEnd"/>
+      <w:r>
+        <w:t xml:space="preserve">-container, then put anchor </w:t>
+      </w:r>
+      <w:proofErr w:type="spellStart"/>
+      <w:r>
+        <w:t>tages</w:t>
+      </w:r>
+      <w:proofErr w:type="spellEnd"/>
+      <w:r>
+        <w:t xml:space="preserve"> with the link names I wanted in my </w:t>
+      </w:r>
+      <w:proofErr w:type="spellStart"/>
+      <w:r>
+        <w:t>navbar</w:t>
+      </w:r>
+      <w:proofErr w:type="spellEnd"/>
+    </w:p>
+    <w:p>
+      <w:r>
+        <w:tab/>
+        <w:t xml:space="preserve">- Set their </w:t>
+      </w:r>
+      <w:proofErr w:type="spellStart"/>
+      <w:r>
+        <w:t>href</w:t>
+      </w:r>
+      <w:proofErr w:type="spellEnd"/>
+      <w:r>
+        <w:t>=”#’ for now so they are clickable but don’t have anywhere to go yet</w:t>
+      </w:r>
+    </w:p>
+    <w:p>
+      <w:r>
+        <w:t>- Made its display: flex</w:t>
+      </w:r>
+    </w:p>
+    <w:p>
+      <w:r>
+        <w:t xml:space="preserve">- Made it so the </w:t>
+      </w:r>
+      <w:proofErr w:type="spellStart"/>
+      <w:r>
+        <w:t>navbar</w:t>
+      </w:r>
+      <w:proofErr w:type="spellEnd"/>
+      <w:r>
+        <w:t>-about link was on the left of the page</w:t>
+      </w:r>
+      <w:r>
+        <w:t xml:space="preserve">, </w:t>
+      </w:r>
+      <w:proofErr w:type="spellStart"/>
+      <w:r>
+        <w:t>margin-right</w:t>
+      </w:r>
+      <w:proofErr w:type="gramStart"/>
+      <w:r>
+        <w:t>:auto</w:t>
+      </w:r>
+      <w:proofErr w:type="spellEnd"/>
+      <w:proofErr w:type="gramEnd"/>
+      <w:r>
+        <w:t xml:space="preserve"> will do this</w:t>
+      </w:r>
+    </w:p>
+    <w:p/>
+    <w:p>
+      <w:pPr>
+        <w:rPr>
+          <w:lang w:val="en-CA"/>
+        </w:rPr>
+      </w:pPr>
+      <w:proofErr w:type="gramStart"/>
+      <w:r>
+        <w:rPr>
+          <w:lang w:val="en-CA"/>
+        </w:rPr>
+        <w:t>.</w:t>
+      </w:r>
+      <w:proofErr w:type="spellStart"/>
+      <w:r>
+        <w:rPr>
+          <w:lang w:val="en-CA"/>
+        </w:rPr>
+        <w:t>navbar</w:t>
+      </w:r>
+      <w:proofErr w:type="spellEnd"/>
+      <w:proofErr w:type="gramEnd"/>
+      <w:r>
+        <w:rPr>
+          <w:lang w:val="en-CA"/>
+        </w:rPr>
+        <w:t>-about{</w:t>
+      </w:r>
+    </w:p>
+    <w:p>
+      <w:pPr>
+        <w:rPr>
+          <w:lang w:val="en-CA"/>
+        </w:rPr>
+      </w:pPr>
+      <w:r>
+        <w:rPr>
+          <w:lang w:val="en-CA"/>
+        </w:rPr>
+        <w:t xml:space="preserve">    </w:t>
+      </w:r>
+      <w:proofErr w:type="gramStart"/>
+      <w:r>
+        <w:rPr>
+          <w:lang w:val="en-CA"/>
+        </w:rPr>
+        <w:t>margin</w:t>
+      </w:r>
+      <w:proofErr w:type="gramEnd"/>
+      <w:r>
+        <w:rPr>
+          <w:lang w:val="en-CA"/>
+        </w:rPr>
+        <w:t>-right: auto;</w:t>
+      </w:r>
+    </w:p>
+    <w:p>
+      <w:pPr>
+        <w:rPr>
+          <w:lang w:val="en-CA"/>
+        </w:rPr>
+      </w:pPr>
+      <w:r>
+        <w:rPr>
+          <w:lang w:val="en-CA"/>
+        </w:rPr>
+        <w:t>}</w:t>
+      </w:r>
+    </w:p>
+    <w:p/>
+    <w:p>
+      <w:r>
+        <w:t>- Gave the others on the right a margin-right of 15px</w:t>
+      </w:r>
+      <w:proofErr w:type="gramStart"/>
+      <w:r>
+        <w:t>;</w:t>
+      </w:r>
+      <w:proofErr w:type="gramEnd"/>
+    </w:p>
+    <w:p/>
+    <w:p>
+      <w:pPr>
+        <w:pStyle w:val="Heading4"/>
+        <w:spacing w:before="0"/>
+      </w:pPr>
+      <w:r>
+        <w:t>FOOTER</w:t>
+      </w:r>
+    </w:p>
+    <w:p>
+      <w:r>
+        <w:t>- Just making a simple footer</w:t>
+      </w:r>
+    </w:p>
+    <w:p>
+      <w:r>
+        <w:t>- Will have social media links</w:t>
+      </w:r>
+    </w:p>
+    <w:p>
+      <w:r>
+        <w:tab/>
         <w:t xml:space="preserve">- </w:t>
       </w:r>
       <w:r>
-        <w:rPr>
-          <w:lang w:val="en-CA"/>
-        </w:rPr>
-        <w:t>SyntaxError: Unexpected token / in</w:t>
-      </w:r>
-    </w:p>
-    <w:p>
-      <w:pPr>
-        <w:rPr>
-          <w:lang w:val="en-CA"/>
-        </w:rPr>
-      </w:pPr>
-      <w:r>
-        <w:rPr>
-          <w:lang w:val="en-CA"/>
-        </w:rPr>
+        <w:t>Using icons</w:t>
+      </w:r>
+      <w:r>
+        <w:t xml:space="preserve"> from font-awesome</w:t>
+      </w:r>
+    </w:p>
+    <w:p>
+      <w:r>
         <w:tab/>
-        <w:t>- this was caused by adding ‘=’ to the &lt;%%&gt; in the header and footer ‘include’ imports</w:t>
+        <w:t>- Need to attach the CDN to the header</w:t>
+      </w:r>
+    </w:p>
+    <w:p>
+      <w:r>
+        <w:t>- Make display: flex</w:t>
+      </w:r>
+    </w:p>
+    <w:p>
+      <w:r>
+        <w:tab/>
+        <w:t xml:space="preserve">- </w:t>
+      </w:r>
+      <w:proofErr w:type="gramStart"/>
+      <w:r>
+        <w:t>justify</w:t>
+      </w:r>
+      <w:proofErr w:type="gramEnd"/>
+      <w:r>
+        <w:t>-content: center</w:t>
+      </w:r>
+    </w:p>
+    <w:p/>
+    <w:p>
+      <w:pPr>
+        <w:rPr>
+          <w:lang w:val="en-CA"/>
+        </w:rPr>
+      </w:pPr>
+      <w:r>
+        <w:rPr>
+          <w:lang w:val="en-CA"/>
+        </w:rPr>
+        <w:t>&lt;</w:t>
+      </w:r>
+      <w:proofErr w:type="gramStart"/>
+      <w:r>
+        <w:rPr>
+          <w:lang w:val="en-CA"/>
+        </w:rPr>
+        <w:t>link</w:t>
+      </w:r>
+      <w:proofErr w:type="gramEnd"/>
+      <w:r>
+        <w:rPr>
+          <w:lang w:val="en-CA"/>
+        </w:rPr>
+        <w:t xml:space="preserve"> </w:t>
+      </w:r>
+      <w:proofErr w:type="spellStart"/>
+      <w:r>
+        <w:rPr>
+          <w:lang w:val="en-CA"/>
+        </w:rPr>
+        <w:t>rel</w:t>
+      </w:r>
+      <w:proofErr w:type="spellEnd"/>
+      <w:r>
+        <w:rPr>
+          <w:lang w:val="en-CA"/>
+        </w:rPr>
+        <w:t>="</w:t>
+      </w:r>
+      <w:proofErr w:type="spellStart"/>
+      <w:r>
+        <w:rPr>
+          <w:lang w:val="en-CA"/>
+        </w:rPr>
+        <w:t>stylesheet</w:t>
+      </w:r>
+      <w:proofErr w:type="spellEnd"/>
+      <w:r>
+        <w:rPr>
+          <w:lang w:val="en-CA"/>
+        </w:rPr>
+        <w:t>" href="https://cdnjs.cloudflare.com/ajax/libs/font-awesome/4.7.0/css/font-awesome.min.css"&gt;</w:t>
+      </w:r>
+    </w:p>
+    <w:p/>
+    <w:p>
+      <w:pPr>
+        <w:pStyle w:val="Heading4"/>
+        <w:spacing w:before="0"/>
+      </w:pPr>
+      <w:r>
+        <w:t>RESTFUL ROUTES CONTINUED</w:t>
+      </w:r>
+    </w:p>
+    <w:p/>
+    <w:p>
+      <w:pPr>
+        <w:pStyle w:val="Heading5"/>
+        <w:spacing w:before="0"/>
+      </w:pPr>
+      <w:r>
+        <w:t>SCHEMA</w:t>
+      </w:r>
+    </w:p>
+    <w:p>
+      <w:r>
+        <w:t>- Set up mongoose to app.js</w:t>
+      </w:r>
+    </w:p>
+    <w:p>
+      <w:r>
+        <w:t>- Create models folder</w:t>
+      </w:r>
+    </w:p>
+    <w:p>
+      <w:r>
+        <w:t xml:space="preserve">- Create blog model </w:t>
+      </w:r>
+      <w:r>
+        <w:sym w:font="Wingdings" w:char="F0E0"/>
+      </w:r>
+      <w:r>
+        <w:t xml:space="preserve"> schema</w:t>
+      </w:r>
+    </w:p>
+    <w:p>
+      <w:r>
+        <w:tab/>
+        <w:t>- Import to app.js</w:t>
+      </w:r>
+    </w:p>
+    <w:p>
+      <w:r>
+        <w:tab/>
+        <w:t>- Create test</w:t>
+      </w:r>
+    </w:p>
+    <w:p>
+      <w:r>
+        <w:tab/>
+        <w:t xml:space="preserve">- </w:t>
+      </w:r>
+      <w:proofErr w:type="gramStart"/>
+      <w:r>
+        <w:t>run</w:t>
+      </w:r>
+      <w:proofErr w:type="gramEnd"/>
+      <w:r>
+        <w:t xml:space="preserve"> </w:t>
+      </w:r>
+      <w:proofErr w:type="spellStart"/>
+      <w:r>
+        <w:t>mongod</w:t>
+      </w:r>
+      <w:proofErr w:type="spellEnd"/>
+      <w:r>
+        <w:t>,</w:t>
+      </w:r>
+      <w:r>
+        <w:t xml:space="preserve"> run app, then exit app and</w:t>
+      </w:r>
+      <w:r>
+        <w:t xml:space="preserve"> then check mongo</w:t>
+      </w:r>
+      <w:r>
+        <w:t xml:space="preserve"> </w:t>
+      </w:r>
+    </w:p>
+    <w:p/>
+    <w:p>
+      <w:pPr>
+        <w:pStyle w:val="Heading5"/>
+        <w:spacing w:before="0"/>
+      </w:pPr>
+      <w:r>
+        <w:t>NEW ROUTE</w:t>
+      </w:r>
+    </w:p>
+    <w:p>
+      <w:r>
+        <w:t xml:space="preserve">- Add get </w:t>
+      </w:r>
+      <w:proofErr w:type="gramStart"/>
+      <w:r>
+        <w:t>route which</w:t>
+      </w:r>
+      <w:proofErr w:type="gramEnd"/>
+      <w:r>
+        <w:t xml:space="preserve"> connects blogs/new</w:t>
       </w:r>
       <w:bookmarkStart w:id="0" w:name="_GoBack"/>
       <w:bookmarkEnd w:id="0"/>
+    </w:p>
+    <w:p/>
+    <w:p>
+      <w:pPr>
+        <w:pStyle w:val="Heading4"/>
+        <w:spacing w:before="0"/>
+      </w:pPr>
+      <w:r>
+        <w:t>THINGS TO RESEARCH</w:t>
+      </w:r>
+      <w:r>
+        <w:softHyphen/>
+      </w:r>
+    </w:p>
+    <w:p>
+      <w:proofErr w:type="spellStart"/>
+      <w:proofErr w:type="gramStart"/>
+      <w:r>
+        <w:rPr>
+          <w:highlight w:val="cyan"/>
+        </w:rPr>
+        <w:t>package.json</w:t>
+      </w:r>
+      <w:proofErr w:type="spellEnd"/>
+      <w:proofErr w:type="gramEnd"/>
+      <w:r>
+        <w:rPr>
+          <w:highlight w:val="cyan"/>
+        </w:rPr>
+        <w:t xml:space="preserve"> – research and describe it (do the </w:t>
+      </w:r>
+      <w:proofErr w:type="spellStart"/>
+      <w:r>
+        <w:rPr>
+          <w:highlight w:val="cyan"/>
+        </w:rPr>
+        <w:t>freeCodeCamp</w:t>
+      </w:r>
+      <w:proofErr w:type="spellEnd"/>
+      <w:r>
+        <w:rPr>
+          <w:highlight w:val="cyan"/>
+        </w:rPr>
+        <w:t xml:space="preserve"> tests on it)</w:t>
+      </w:r>
+    </w:p>
+    <w:p/>
+    <w:p/>
+    <w:p>
+      <w:pPr>
+        <w:pStyle w:val="Heading4"/>
+        <w:spacing w:before="0"/>
+      </w:pPr>
+      <w:r>
+        <w:t>ERRORS</w:t>
+      </w:r>
+    </w:p>
+    <w:p>
+      <w:pPr>
+        <w:rPr>
+          <w:lang w:val="en-CA"/>
+        </w:rPr>
+      </w:pPr>
+      <w:r>
+        <w:t xml:space="preserve">- </w:t>
+      </w:r>
+      <w:proofErr w:type="spellStart"/>
+      <w:r>
+        <w:rPr>
+          <w:lang w:val="en-CA"/>
+        </w:rPr>
+        <w:t>SyntaxError</w:t>
+      </w:r>
+      <w:proofErr w:type="spellEnd"/>
+      <w:r>
+        <w:rPr>
+          <w:lang w:val="en-CA"/>
+        </w:rPr>
+        <w:t>: Unexpected token / in</w:t>
+      </w:r>
+    </w:p>
+    <w:p>
+      <w:pPr>
+        <w:rPr>
+          <w:lang w:val="en-CA"/>
+        </w:rPr>
+      </w:pPr>
+      <w:r>
+        <w:rPr>
+          <w:lang w:val="en-CA"/>
+        </w:rPr>
+        <w:tab/>
+        <w:t xml:space="preserve">- </w:t>
+      </w:r>
+      <w:proofErr w:type="gramStart"/>
+      <w:r>
+        <w:rPr>
+          <w:lang w:val="en-CA"/>
+        </w:rPr>
+        <w:t>this</w:t>
+      </w:r>
+      <w:proofErr w:type="gramEnd"/>
+      <w:r>
+        <w:rPr>
+          <w:lang w:val="en-CA"/>
+        </w:rPr>
+        <w:t xml:space="preserve"> was caused by adding ‘=’ to the &lt;%%&gt; in the header and footer ‘include’ imports</w:t>
+      </w:r>
     </w:p>
     <w:p/>
     <w:p/>
@@ -503,6 +1170,26 @@
       <w:color w:val="4F81BD" w:themeColor="accent1"/>
     </w:rPr>
   </w:style>
+  <w:style w:type="paragraph" w:styleId="Heading5">
+    <w:name w:val="heading 5"/>
+    <w:basedOn w:val="Normal"/>
+    <w:next w:val="Normal"/>
+    <w:link w:val="Heading5Char"/>
+    <w:uiPriority w:val="9"/>
+    <w:unhideWhenUsed/>
+    <w:qFormat/>
+    <w:rsid w:val="0017347F"/>
+    <w:pPr>
+      <w:keepNext/>
+      <w:keepLines/>
+      <w:spacing w:before="200"/>
+      <w:outlineLvl w:val="4"/>
+    </w:pPr>
+    <w:rPr>
+      <w:rFonts w:asciiTheme="majorHAnsi" w:eastAsiaTheme="majorEastAsia" w:hAnsiTheme="majorHAnsi" w:cstheme="majorBidi"/>
+      <w:color w:val="243F60" w:themeColor="accent1" w:themeShade="7F"/>
+    </w:rPr>
+  </w:style>
   <w:style w:type="character" w:default="1" w:styleId="DefaultParagraphFont">
     <w:name w:val="Default Paragraph Font"/>
     <w:uiPriority w:val="1"/>
@@ -612,6 +1299,29 @@
       <w:rFonts w:ascii="Courier" w:hAnsi="Courier"/>
       <w:sz w:val="20"/>
       <w:szCs w:val="20"/>
+    </w:rPr>
+  </w:style>
+  <w:style w:type="character" w:styleId="Hyperlink">
+    <w:name w:val="Hyperlink"/>
+    <w:basedOn w:val="DefaultParagraphFont"/>
+    <w:uiPriority w:val="99"/>
+    <w:semiHidden/>
+    <w:unhideWhenUsed/>
+    <w:rsid w:val="00E21F14"/>
+    <w:rPr>
+      <w:color w:val="0000FF"/>
+      <w:u w:val="single"/>
+    </w:rPr>
+  </w:style>
+  <w:style w:type="character" w:customStyle="1" w:styleId="Heading5Char">
+    <w:name w:val="Heading 5 Char"/>
+    <w:basedOn w:val="DefaultParagraphFont"/>
+    <w:link w:val="Heading5"/>
+    <w:uiPriority w:val="9"/>
+    <w:rsid w:val="0017347F"/>
+    <w:rPr>
+      <w:rFonts w:asciiTheme="majorHAnsi" w:eastAsiaTheme="majorEastAsia" w:hAnsiTheme="majorHAnsi" w:cstheme="majorBidi"/>
+      <w:color w:val="243F60" w:themeColor="accent1" w:themeShade="7F"/>
     </w:rPr>
   </w:style>
 </w:styles>
@@ -866,6 +1576,26 @@
       <w:color w:val="4F81BD" w:themeColor="accent1"/>
     </w:rPr>
   </w:style>
+  <w:style w:type="paragraph" w:styleId="Heading5">
+    <w:name w:val="heading 5"/>
+    <w:basedOn w:val="Normal"/>
+    <w:next w:val="Normal"/>
+    <w:link w:val="Heading5Char"/>
+    <w:uiPriority w:val="9"/>
+    <w:unhideWhenUsed/>
+    <w:qFormat/>
+    <w:rsid w:val="0017347F"/>
+    <w:pPr>
+      <w:keepNext/>
+      <w:keepLines/>
+      <w:spacing w:before="200"/>
+      <w:outlineLvl w:val="4"/>
+    </w:pPr>
+    <w:rPr>
+      <w:rFonts w:asciiTheme="majorHAnsi" w:eastAsiaTheme="majorEastAsia" w:hAnsiTheme="majorHAnsi" w:cstheme="majorBidi"/>
+      <w:color w:val="243F60" w:themeColor="accent1" w:themeShade="7F"/>
+    </w:rPr>
+  </w:style>
   <w:style w:type="character" w:default="1" w:styleId="DefaultParagraphFont">
     <w:name w:val="Default Paragraph Font"/>
     <w:uiPriority w:val="1"/>
@@ -975,6 +1705,29 @@
       <w:rFonts w:ascii="Courier" w:hAnsi="Courier"/>
       <w:sz w:val="20"/>
       <w:szCs w:val="20"/>
+    </w:rPr>
+  </w:style>
+  <w:style w:type="character" w:styleId="Hyperlink">
+    <w:name w:val="Hyperlink"/>
+    <w:basedOn w:val="DefaultParagraphFont"/>
+    <w:uiPriority w:val="99"/>
+    <w:semiHidden/>
+    <w:unhideWhenUsed/>
+    <w:rsid w:val="00E21F14"/>
+    <w:rPr>
+      <w:color w:val="0000FF"/>
+      <w:u w:val="single"/>
+    </w:rPr>
+  </w:style>
+  <w:style w:type="character" w:customStyle="1" w:styleId="Heading5Char">
+    <w:name w:val="Heading 5 Char"/>
+    <w:basedOn w:val="DefaultParagraphFont"/>
+    <w:link w:val="Heading5"/>
+    <w:uiPriority w:val="9"/>
+    <w:rsid w:val="0017347F"/>
+    <w:rPr>
+      <w:rFonts w:asciiTheme="majorHAnsi" w:eastAsiaTheme="majorEastAsia" w:hAnsiTheme="majorHAnsi" w:cstheme="majorBidi"/>
+      <w:color w:val="243F60" w:themeColor="accent1" w:themeShade="7F"/>
     </w:rPr>
   </w:style>
 </w:styles>

</xml_diff>

<commit_message>
blog create route form submits post request and saves to database
</commit_message>
<xml_diff>
--- a/PORTFOLIO BLOG.docx
+++ b/PORTFOLIO BLOG.docx
@@ -19,23 +19,7 @@
     </w:p>
     <w:p>
       <w:r>
-        <w:t xml:space="preserve">- So I decided to quit my job 3 months ago and </w:t>
-      </w:r>
-      <w:proofErr w:type="spellStart"/>
-      <w:r>
-        <w:t>persue</w:t>
-      </w:r>
-      <w:proofErr w:type="spellEnd"/>
-      <w:r>
-        <w:t xml:space="preserve"> a web development full time. I have been working in the </w:t>
-      </w:r>
-      <w:proofErr w:type="spellStart"/>
-      <w:r>
-        <w:t>envirnmental</w:t>
-      </w:r>
-      <w:proofErr w:type="spellEnd"/>
-      <w:r>
-        <w:t xml:space="preserve"> sector since I graduated University with a Biology degree in May of 2015. The work I have been doing has involved rigorous field work, being away from home most of the time during the summer months and this past winter I was in the field full time, which really made me realize I wanted to pursue Web Development full time to try and break into the industry. You have a lot of time to think when in the field 12 hours a day.</w:t>
+        <w:t>- So I decided to quit my job 3 months ago and persue a web development full time. I have been working in the envirnmental sector since I graduated University with a Biology degree in May of 2015. The work I have been doing has involved rigorous field work, being away from home most of the time during the summer months and this past winter I was in the field full time, which really made me realize I wanted to pursue Web Development full time to try and break into the industry. You have a lot of time to think when in the field 12 hours a day.</w:t>
       </w:r>
     </w:p>
     <w:p/>
@@ -46,15 +30,7 @@
     </w:p>
     <w:p>
       <w:r>
-        <w:t xml:space="preserve">- I have been coding on and off since the winter of 2016/2017, Java and Python. So when I quit my job recently and went full force into Web Development, learning </w:t>
-      </w:r>
-      <w:proofErr w:type="spellStart"/>
-      <w:r>
-        <w:t>Javascript</w:t>
-      </w:r>
-      <w:proofErr w:type="spellEnd"/>
-      <w:r>
-        <w:t xml:space="preserve"> wasn’t really a steep learning curve. Before I quit I made a plan of what how I would self teach</w:t>
+        <w:t>- I have been coding on and off since the winter of 2016/2017, Java and Python. So when I quit my job recently and went full force into Web Development, learning Javascript wasn’t really a steep learning curve. Before I quit I made a plan of what how I would self teach</w:t>
       </w:r>
     </w:p>
     <w:p>
@@ -62,15 +38,7 @@
         <w:ind w:left="720"/>
       </w:pPr>
       <w:r>
-        <w:t xml:space="preserve">- I started with App Academy while still working, learning Ruby but as I kept reading, I saw it was kind of fading and business who don’t already use it </w:t>
-      </w:r>
-      <w:proofErr w:type="spellStart"/>
-      <w:r>
-        <w:t>arent</w:t>
-      </w:r>
-      <w:proofErr w:type="spellEnd"/>
-      <w:r>
-        <w:t xml:space="preserve"> moving toward it, so I decided I should learn JS</w:t>
+        <w:t>- I started with App Academy while still working, learning Ruby but as I kept reading, I saw it was kind of fading and business who don’t already use it arent moving toward it, so I decided I should learn JS</w:t>
       </w:r>
     </w:p>
     <w:p>
@@ -78,63 +46,15 @@
         <w:ind w:left="720"/>
       </w:pPr>
       <w:r>
-        <w:t xml:space="preserve">- As I continued reading, I was luckily able to find </w:t>
-      </w:r>
-      <w:proofErr w:type="spellStart"/>
-      <w:r>
-        <w:t>freeCodeCamp</w:t>
-      </w:r>
-      <w:proofErr w:type="spellEnd"/>
-      <w:r>
-        <w:t xml:space="preserve">, as well as Colt </w:t>
-      </w:r>
-      <w:proofErr w:type="spellStart"/>
-      <w:r>
-        <w:t>Steeles</w:t>
-      </w:r>
-      <w:proofErr w:type="spellEnd"/>
-      <w:r>
-        <w:t xml:space="preserve"> Web Development Course</w:t>
-      </w:r>
-    </w:p>
-    <w:p>
-      <w:r>
-        <w:t xml:space="preserve">- I finished Colt </w:t>
-      </w:r>
-      <w:proofErr w:type="spellStart"/>
-      <w:r>
-        <w:t>Steeles</w:t>
-      </w:r>
-      <w:proofErr w:type="spellEnd"/>
-      <w:r>
-        <w:t xml:space="preserve"> Web Development Course and it was great start to learn bits of everything from HTML, CSS, JS, </w:t>
-      </w:r>
-      <w:proofErr w:type="gramStart"/>
-      <w:r>
-        <w:t>Node</w:t>
-      </w:r>
-      <w:proofErr w:type="gramEnd"/>
-      <w:r>
-        <w:t>/Express. It taught me to build a full stack web sit which I then created my own</w:t>
-      </w:r>
-      <w:r>
-        <w:t xml:space="preserve"> with the knowledge </w:t>
-      </w:r>
-      <w:proofErr w:type="spellStart"/>
-      <w:r>
-        <w:t>Ive</w:t>
-      </w:r>
-      <w:proofErr w:type="spellEnd"/>
-      <w:r>
-        <w:t xml:space="preserve"> gained, which allows user authentication as well as comments. I learned of </w:t>
-      </w:r>
-      <w:proofErr w:type="spellStart"/>
-      <w:r>
-        <w:t>middlewares</w:t>
-      </w:r>
-      <w:proofErr w:type="spellEnd"/>
-      <w:r>
-        <w:t>.</w:t>
+        <w:t>- As I continued reading, I was luckily able to find freeCodeCamp, as well as Colt Steeles Web Development Course</w:t>
+      </w:r>
+    </w:p>
+    <w:p>
+      <w:r>
+        <w:t>- I finished Colt Steeles Web Development Course and it was great start to learn bits of everything from HTML, CSS, JS, Node/Express. It taught me to build a full stack web sit which I then created my own</w:t>
+      </w:r>
+      <w:r>
+        <w:t xml:space="preserve"> with the knowledge Ive gained, which allows user authentication as well as comments. I learned of middlewares.</w:t>
       </w:r>
     </w:p>
     <w:p/>
@@ -151,15 +71,7 @@
     <w:p>
       <w:r>
         <w:tab/>
-        <w:t xml:space="preserve">- I am going to have a single </w:t>
-      </w:r>
-      <w:proofErr w:type="gramStart"/>
-      <w:r>
-        <w:t>page which</w:t>
-      </w:r>
-      <w:proofErr w:type="gramEnd"/>
-      <w:r>
-        <w:t xml:space="preserve"> shows about me on the very start</w:t>
+        <w:t>- I am going to have a single page which shows about me on the very start</w:t>
       </w:r>
     </w:p>
     <w:p>
@@ -217,33 +129,13 @@
     </w:p>
     <w:p>
       <w:r>
-        <w:t xml:space="preserve">- </w:t>
-      </w:r>
-      <w:proofErr w:type="spellStart"/>
-      <w:proofErr w:type="gramStart"/>
-      <w:r>
-        <w:t>npm</w:t>
-      </w:r>
-      <w:proofErr w:type="spellEnd"/>
-      <w:proofErr w:type="gramEnd"/>
-      <w:r>
-        <w:t xml:space="preserve"> </w:t>
-      </w:r>
-      <w:proofErr w:type="spellStart"/>
-      <w:r>
-        <w:t>init</w:t>
-      </w:r>
-      <w:proofErr w:type="spellEnd"/>
-    </w:p>
-    <w:p>
-      <w:r>
-        <w:t xml:space="preserve">- Installed </w:t>
-      </w:r>
-      <w:proofErr w:type="spellStart"/>
-      <w:r>
-        <w:t>ejs</w:t>
-      </w:r>
-      <w:proofErr w:type="spellEnd"/>
+        <w:t>- npm init</w:t>
+      </w:r>
+    </w:p>
+    <w:p>
+      <w:r>
+        <w:t>- Installed ejs</w:t>
+      </w:r>
     </w:p>
     <w:p>
       <w:r>
@@ -268,15 +160,7 @@
     </w:p>
     <w:p>
       <w:r>
-        <w:t xml:space="preserve">- Set up </w:t>
-      </w:r>
-      <w:proofErr w:type="spellStart"/>
-      <w:r>
-        <w:t>github</w:t>
-      </w:r>
-      <w:proofErr w:type="spellEnd"/>
-      <w:r>
-        <w:t xml:space="preserve"> for portfolio</w:t>
+        <w:t>- Set up github for portfolio</w:t>
       </w:r>
     </w:p>
     <w:p>
@@ -369,190 +253,72 @@
           <w:lang w:val="en-CA"/>
         </w:rPr>
       </w:pPr>
-      <w:proofErr w:type="spellStart"/>
-      <w:proofErr w:type="gramStart"/>
       <w:r>
         <w:rPr>
           <w:lang w:val="en-CA"/>
         </w:rPr>
-        <w:t>app.use</w:t>
-      </w:r>
-      <w:proofErr w:type="spellEnd"/>
-      <w:proofErr w:type="gramEnd"/>
-      <w:r>
+        <w:t>app.use(express.static(__dirname + "/public"));</w:t>
+      </w:r>
+    </w:p>
+    <w:p/>
+    <w:p>
+      <w:pPr>
+        <w:pStyle w:val="Heading4"/>
+        <w:spacing w:before="0"/>
+      </w:pPr>
+      <w:r>
+        <w:t>NAVBAR</w:t>
+      </w:r>
+    </w:p>
+    <w:p>
+      <w:r>
+        <w:t>- Made a nav-container, then put anchor tages with the link names I wanted in my navbar</w:t>
+      </w:r>
+    </w:p>
+    <w:p>
+      <w:r>
+        <w:tab/>
+        <w:t>- Set their href=”#’ for now so they are clickable but don’t have anywhere to go yet</w:t>
+      </w:r>
+    </w:p>
+    <w:p>
+      <w:r>
+        <w:t>- Made its display: flex</w:t>
+      </w:r>
+    </w:p>
+    <w:p>
+      <w:r>
+        <w:t>- Made it so the navbar-about link was on the left of the page</w:t>
+      </w:r>
+      <w:r>
+        <w:t>, margin-right:auto will do this</w:t>
+      </w:r>
+    </w:p>
+    <w:p/>
+    <w:p>
+      <w:pPr>
         <w:rPr>
           <w:lang w:val="en-CA"/>
         </w:rPr>
-        <w:t>(</w:t>
-      </w:r>
-      <w:proofErr w:type="spellStart"/>
+      </w:pPr>
       <w:r>
         <w:rPr>
           <w:lang w:val="en-CA"/>
         </w:rPr>
-        <w:t>express.static</w:t>
-      </w:r>
-      <w:proofErr w:type="spellEnd"/>
-      <w:r>
+        <w:t>.navbar-about{</w:t>
+      </w:r>
+    </w:p>
+    <w:p>
+      <w:pPr>
         <w:rPr>
           <w:lang w:val="en-CA"/>
         </w:rPr>
-        <w:t>(__</w:t>
-      </w:r>
-      <w:proofErr w:type="spellStart"/>
+      </w:pPr>
       <w:r>
         <w:rPr>
           <w:lang w:val="en-CA"/>
         </w:rPr>
-        <w:t>dirname</w:t>
-      </w:r>
-      <w:proofErr w:type="spellEnd"/>
-      <w:r>
-        <w:rPr>
-          <w:lang w:val="en-CA"/>
-        </w:rPr>
-        <w:t xml:space="preserve"> + "/public"));</w:t>
-      </w:r>
-    </w:p>
-    <w:p/>
-    <w:p>
-      <w:pPr>
-        <w:pStyle w:val="Heading4"/>
-        <w:spacing w:before="0"/>
-      </w:pPr>
-      <w:r>
-        <w:t>NAVBAR</w:t>
-      </w:r>
-    </w:p>
-    <w:p>
-      <w:r>
-        <w:t xml:space="preserve">- Made a </w:t>
-      </w:r>
-      <w:proofErr w:type="spellStart"/>
-      <w:r>
-        <w:t>nav</w:t>
-      </w:r>
-      <w:proofErr w:type="spellEnd"/>
-      <w:r>
-        <w:t xml:space="preserve">-container, then put anchor </w:t>
-      </w:r>
-      <w:proofErr w:type="spellStart"/>
-      <w:r>
-        <w:t>tages</w:t>
-      </w:r>
-      <w:proofErr w:type="spellEnd"/>
-      <w:r>
-        <w:t xml:space="preserve"> with the link names I wanted in my </w:t>
-      </w:r>
-      <w:proofErr w:type="spellStart"/>
-      <w:r>
-        <w:t>navbar</w:t>
-      </w:r>
-      <w:proofErr w:type="spellEnd"/>
-    </w:p>
-    <w:p>
-      <w:r>
-        <w:tab/>
-        <w:t xml:space="preserve">- Set their </w:t>
-      </w:r>
-      <w:proofErr w:type="spellStart"/>
-      <w:r>
-        <w:t>href</w:t>
-      </w:r>
-      <w:proofErr w:type="spellEnd"/>
-      <w:r>
-        <w:t>=”#’ for now so they are clickable but don’t have anywhere to go yet</w:t>
-      </w:r>
-    </w:p>
-    <w:p>
-      <w:r>
-        <w:t>- Made its display: flex</w:t>
-      </w:r>
-    </w:p>
-    <w:p>
-      <w:r>
-        <w:t xml:space="preserve">- Made it so the </w:t>
-      </w:r>
-      <w:proofErr w:type="spellStart"/>
-      <w:r>
-        <w:t>navbar</w:t>
-      </w:r>
-      <w:proofErr w:type="spellEnd"/>
-      <w:r>
-        <w:t>-about link was on the left of the page</w:t>
-      </w:r>
-      <w:r>
-        <w:t xml:space="preserve">, </w:t>
-      </w:r>
-      <w:proofErr w:type="spellStart"/>
-      <w:r>
-        <w:t>margin-right</w:t>
-      </w:r>
-      <w:proofErr w:type="gramStart"/>
-      <w:r>
-        <w:t>:auto</w:t>
-      </w:r>
-      <w:proofErr w:type="spellEnd"/>
-      <w:proofErr w:type="gramEnd"/>
-      <w:r>
-        <w:t xml:space="preserve"> will do this</w:t>
-      </w:r>
-    </w:p>
-    <w:p/>
-    <w:p>
-      <w:pPr>
-        <w:rPr>
-          <w:lang w:val="en-CA"/>
-        </w:rPr>
-      </w:pPr>
-      <w:proofErr w:type="gramStart"/>
-      <w:r>
-        <w:rPr>
-          <w:lang w:val="en-CA"/>
-        </w:rPr>
-        <w:t>.</w:t>
-      </w:r>
-      <w:proofErr w:type="spellStart"/>
-      <w:r>
-        <w:rPr>
-          <w:lang w:val="en-CA"/>
-        </w:rPr>
-        <w:t>navbar</w:t>
-      </w:r>
-      <w:proofErr w:type="spellEnd"/>
-      <w:proofErr w:type="gramEnd"/>
-      <w:r>
-        <w:rPr>
-          <w:lang w:val="en-CA"/>
-        </w:rPr>
-        <w:t>-about{</w:t>
-      </w:r>
-    </w:p>
-    <w:p>
-      <w:pPr>
-        <w:rPr>
-          <w:lang w:val="en-CA"/>
-        </w:rPr>
-      </w:pPr>
-      <w:r>
-        <w:rPr>
-          <w:lang w:val="en-CA"/>
-        </w:rPr>
-        <w:t xml:space="preserve">    </w:t>
-      </w:r>
-      <w:proofErr w:type="gramStart"/>
-      <w:r>
-        <w:rPr>
-          <w:lang w:val="en-CA"/>
-        </w:rPr>
-        <w:t>margin</w:t>
-      </w:r>
-      <w:proofErr w:type="gramEnd"/>
-      <w:r>
-        <w:rPr>
-          <w:lang w:val="en-CA"/>
-        </w:rPr>
-        <w:t>-right: auto;</w:t>
+        <w:t xml:space="preserve">    margin-right: auto;</w:t>
       </w:r>
     </w:p>
     <w:p>
@@ -571,13 +337,8 @@
     <w:p/>
     <w:p>
       <w:r>
-        <w:t>- Gave the others on the right a margin-right of 15px</w:t>
-      </w:r>
-      <w:proofErr w:type="gramStart"/>
-      <w:r>
-        <w:t>;</w:t>
-      </w:r>
-      <w:proofErr w:type="gramEnd"/>
+        <w:t>- Gave the others on the right a margin-right of 15px;</w:t>
+      </w:r>
     </w:p>
     <w:p/>
     <w:p>
@@ -625,15 +386,7 @@
     <w:p>
       <w:r>
         <w:tab/>
-        <w:t xml:space="preserve">- </w:t>
-      </w:r>
-      <w:proofErr w:type="gramStart"/>
-      <w:r>
-        <w:t>justify</w:t>
-      </w:r>
-      <w:proofErr w:type="gramEnd"/>
-      <w:r>
-        <w:t>-content: center</w:t>
+        <w:t>- justify-content: center</w:t>
       </w:r>
     </w:p>
     <w:p/>
@@ -647,238 +400,148 @@
         <w:rPr>
           <w:lang w:val="en-CA"/>
         </w:rPr>
-        <w:t>&lt;</w:t>
-      </w:r>
-      <w:proofErr w:type="gramStart"/>
-      <w:r>
+        <w:t>&lt;link rel="stylesheet" href="https://cdnjs.cloudflare.com/ajax/libs/font-awesome/4.7.0/css/font-awesome.min.css"&gt;</w:t>
+      </w:r>
+    </w:p>
+    <w:p/>
+    <w:p>
+      <w:pPr>
+        <w:pStyle w:val="Heading4"/>
+        <w:spacing w:before="0"/>
+      </w:pPr>
+      <w:r>
+        <w:t>RESTFUL ROUTES CONTINUED</w:t>
+      </w:r>
+    </w:p>
+    <w:p/>
+    <w:p>
+      <w:pPr>
+        <w:pStyle w:val="Heading5"/>
+        <w:spacing w:before="0"/>
+      </w:pPr>
+      <w:r>
+        <w:t>SCHEMA</w:t>
+      </w:r>
+    </w:p>
+    <w:p>
+      <w:r>
+        <w:t>- Set up mongoose to app.js</w:t>
+      </w:r>
+    </w:p>
+    <w:p>
+      <w:r>
+        <w:t>- Create models folder</w:t>
+      </w:r>
+    </w:p>
+    <w:p>
+      <w:r>
+        <w:t xml:space="preserve">- Create blog model </w:t>
+      </w:r>
+      <w:r>
+        <w:sym w:font="Wingdings" w:char="F0E0"/>
+      </w:r>
+      <w:r>
+        <w:t xml:space="preserve"> schema</w:t>
+      </w:r>
+    </w:p>
+    <w:p>
+      <w:r>
+        <w:tab/>
+        <w:t>- Import to app.js</w:t>
+      </w:r>
+    </w:p>
+    <w:p>
+      <w:r>
+        <w:tab/>
+        <w:t>- Create test</w:t>
+      </w:r>
+    </w:p>
+    <w:p>
+      <w:r>
+        <w:tab/>
+        <w:t>- run mongod,</w:t>
+      </w:r>
+      <w:r>
+        <w:t xml:space="preserve"> run app, then exit app and</w:t>
+      </w:r>
+      <w:r>
+        <w:t xml:space="preserve"> then check mongo</w:t>
+      </w:r>
+      <w:r>
+        <w:t xml:space="preserve"> </w:t>
+      </w:r>
+    </w:p>
+    <w:p/>
+    <w:p>
+      <w:pPr>
+        <w:pStyle w:val="Heading5"/>
+        <w:spacing w:before="0"/>
+      </w:pPr>
+      <w:r>
+        <w:t>NEW ROUTE</w:t>
+      </w:r>
+    </w:p>
+    <w:p>
+      <w:r>
+        <w:t>- Add get route which connects blogs/new</w:t>
+      </w:r>
+    </w:p>
+    <w:p>
+      <w:r>
+        <w:t>- Set up form in blogs/new.ejs where the ‘name’ attributes will attach themselves to the create route request (req.body.blog</w:t>
+      </w:r>
+      <w:bookmarkStart w:id="0" w:name="_GoBack"/>
+      <w:bookmarkEnd w:id="0"/>
+      <w:r>
+        <w:t>)</w:t>
+      </w:r>
+    </w:p>
+    <w:p/>
+    <w:p>
+      <w:pPr>
+        <w:pStyle w:val="Heading4"/>
+        <w:spacing w:before="0"/>
+      </w:pPr>
+      <w:r>
+        <w:t>THINGS TO RESEARCH</w:t>
+      </w:r>
+      <w:r>
+        <w:softHyphen/>
+      </w:r>
+    </w:p>
+    <w:p>
+      <w:r>
+        <w:rPr>
+          <w:highlight w:val="cyan"/>
+        </w:rPr>
+        <w:t>package.json – research and describe it (do the freeCodeCamp tests on it)</w:t>
+      </w:r>
+    </w:p>
+    <w:p/>
+    <w:p/>
+    <w:p>
+      <w:pPr>
+        <w:pStyle w:val="Heading4"/>
+        <w:spacing w:before="0"/>
+      </w:pPr>
+      <w:r>
+        <w:t>ERRORS</w:t>
+      </w:r>
+    </w:p>
+    <w:p>
+      <w:pPr>
         <w:rPr>
           <w:lang w:val="en-CA"/>
         </w:rPr>
-        <w:t>link</w:t>
-      </w:r>
-      <w:proofErr w:type="gramEnd"/>
+      </w:pPr>
+      <w:r>
+        <w:t xml:space="preserve">- </w:t>
+      </w:r>
       <w:r>
         <w:rPr>
           <w:lang w:val="en-CA"/>
         </w:rPr>
-        <w:t xml:space="preserve"> </w:t>
-      </w:r>
-      <w:proofErr w:type="spellStart"/>
-      <w:r>
-        <w:rPr>
-          <w:lang w:val="en-CA"/>
-        </w:rPr>
-        <w:t>rel</w:t>
-      </w:r>
-      <w:proofErr w:type="spellEnd"/>
-      <w:r>
-        <w:rPr>
-          <w:lang w:val="en-CA"/>
-        </w:rPr>
-        <w:t>="</w:t>
-      </w:r>
-      <w:proofErr w:type="spellStart"/>
-      <w:r>
-        <w:rPr>
-          <w:lang w:val="en-CA"/>
-        </w:rPr>
-        <w:t>stylesheet</w:t>
-      </w:r>
-      <w:proofErr w:type="spellEnd"/>
-      <w:r>
-        <w:rPr>
-          <w:lang w:val="en-CA"/>
-        </w:rPr>
-        <w:t>" href="https://cdnjs.cloudflare.com/ajax/libs/font-awesome/4.7.0/css/font-awesome.min.css"&gt;</w:t>
-      </w:r>
-    </w:p>
-    <w:p/>
-    <w:p>
-      <w:pPr>
-        <w:pStyle w:val="Heading4"/>
-        <w:spacing w:before="0"/>
-      </w:pPr>
-      <w:r>
-        <w:t>RESTFUL ROUTES CONTINUED</w:t>
-      </w:r>
-    </w:p>
-    <w:p/>
-    <w:p>
-      <w:pPr>
-        <w:pStyle w:val="Heading5"/>
-        <w:spacing w:before="0"/>
-      </w:pPr>
-      <w:r>
-        <w:t>SCHEMA</w:t>
-      </w:r>
-    </w:p>
-    <w:p>
-      <w:r>
-        <w:t>- Set up mongoose to app.js</w:t>
-      </w:r>
-    </w:p>
-    <w:p>
-      <w:r>
-        <w:t>- Create models folder</w:t>
-      </w:r>
-    </w:p>
-    <w:p>
-      <w:r>
-        <w:t xml:space="preserve">- Create blog model </w:t>
-      </w:r>
-      <w:r>
-        <w:sym w:font="Wingdings" w:char="F0E0"/>
-      </w:r>
-      <w:r>
-        <w:t xml:space="preserve"> schema</w:t>
-      </w:r>
-    </w:p>
-    <w:p>
-      <w:r>
-        <w:tab/>
-        <w:t>- Import to app.js</w:t>
-      </w:r>
-    </w:p>
-    <w:p>
-      <w:r>
-        <w:tab/>
-        <w:t>- Create test</w:t>
-      </w:r>
-    </w:p>
-    <w:p>
-      <w:r>
-        <w:tab/>
-        <w:t xml:space="preserve">- </w:t>
-      </w:r>
-      <w:proofErr w:type="gramStart"/>
-      <w:r>
-        <w:t>run</w:t>
-      </w:r>
-      <w:proofErr w:type="gramEnd"/>
-      <w:r>
-        <w:t xml:space="preserve"> </w:t>
-      </w:r>
-      <w:proofErr w:type="spellStart"/>
-      <w:r>
-        <w:t>mongod</w:t>
-      </w:r>
-      <w:proofErr w:type="spellEnd"/>
-      <w:r>
-        <w:t>,</w:t>
-      </w:r>
-      <w:r>
-        <w:t xml:space="preserve"> run app, then exit app and</w:t>
-      </w:r>
-      <w:r>
-        <w:t xml:space="preserve"> then check mongo</w:t>
-      </w:r>
-      <w:r>
-        <w:t xml:space="preserve"> </w:t>
-      </w:r>
-    </w:p>
-    <w:p/>
-    <w:p>
-      <w:pPr>
-        <w:pStyle w:val="Heading5"/>
-        <w:spacing w:before="0"/>
-      </w:pPr>
-      <w:r>
-        <w:t>NEW ROUTE</w:t>
-      </w:r>
-    </w:p>
-    <w:p>
-      <w:r>
-        <w:t xml:space="preserve">- Add get </w:t>
-      </w:r>
-      <w:proofErr w:type="gramStart"/>
-      <w:r>
-        <w:t>route which</w:t>
-      </w:r>
-      <w:proofErr w:type="gramEnd"/>
-      <w:r>
-        <w:t xml:space="preserve"> connects blogs/new</w:t>
-      </w:r>
-      <w:bookmarkStart w:id="0" w:name="_GoBack"/>
-      <w:bookmarkEnd w:id="0"/>
-    </w:p>
-    <w:p/>
-    <w:p>
-      <w:pPr>
-        <w:pStyle w:val="Heading4"/>
-        <w:spacing w:before="0"/>
-      </w:pPr>
-      <w:r>
-        <w:t>THINGS TO RESEARCH</w:t>
-      </w:r>
-      <w:r>
-        <w:softHyphen/>
-      </w:r>
-    </w:p>
-    <w:p>
-      <w:proofErr w:type="spellStart"/>
-      <w:proofErr w:type="gramStart"/>
-      <w:r>
-        <w:rPr>
-          <w:highlight w:val="cyan"/>
-        </w:rPr>
-        <w:t>package.json</w:t>
-      </w:r>
-      <w:proofErr w:type="spellEnd"/>
-      <w:proofErr w:type="gramEnd"/>
-      <w:r>
-        <w:rPr>
-          <w:highlight w:val="cyan"/>
-        </w:rPr>
-        <w:t xml:space="preserve"> – research and describe it (do the </w:t>
-      </w:r>
-      <w:proofErr w:type="spellStart"/>
-      <w:r>
-        <w:rPr>
-          <w:highlight w:val="cyan"/>
-        </w:rPr>
-        <w:t>freeCodeCamp</w:t>
-      </w:r>
-      <w:proofErr w:type="spellEnd"/>
-      <w:r>
-        <w:rPr>
-          <w:highlight w:val="cyan"/>
-        </w:rPr>
-        <w:t xml:space="preserve"> tests on it)</w:t>
-      </w:r>
-    </w:p>
-    <w:p/>
-    <w:p/>
-    <w:p>
-      <w:pPr>
-        <w:pStyle w:val="Heading4"/>
-        <w:spacing w:before="0"/>
-      </w:pPr>
-      <w:r>
-        <w:t>ERRORS</w:t>
-      </w:r>
-    </w:p>
-    <w:p>
-      <w:pPr>
-        <w:rPr>
-          <w:lang w:val="en-CA"/>
-        </w:rPr>
-      </w:pPr>
-      <w:r>
-        <w:t xml:space="preserve">- </w:t>
-      </w:r>
-      <w:proofErr w:type="spellStart"/>
-      <w:r>
-        <w:rPr>
-          <w:lang w:val="en-CA"/>
-        </w:rPr>
-        <w:t>SyntaxError</w:t>
-      </w:r>
-      <w:proofErr w:type="spellEnd"/>
-      <w:r>
-        <w:rPr>
-          <w:lang w:val="en-CA"/>
-        </w:rPr>
-        <w:t>: Unexpected token / in</w:t>
+        <w:t>SyntaxError: Unexpected token / in</w:t>
       </w:r>
     </w:p>
     <w:p>
@@ -892,21 +555,7 @@
           <w:lang w:val="en-CA"/>
         </w:rPr>
         <w:tab/>
-        <w:t xml:space="preserve">- </w:t>
-      </w:r>
-      <w:proofErr w:type="gramStart"/>
-      <w:r>
-        <w:rPr>
-          <w:lang w:val="en-CA"/>
-        </w:rPr>
-        <w:t>this</w:t>
-      </w:r>
-      <w:proofErr w:type="gramEnd"/>
-      <w:r>
-        <w:rPr>
-          <w:lang w:val="en-CA"/>
-        </w:rPr>
-        <w:t xml:space="preserve"> was caused by adding ‘=’ to the &lt;%%&gt; in the header and footer ‘include’ imports</w:t>
+        <w:t>- this was caused by adding ‘=’ to the &lt;%%&gt; in the header and footer ‘include’ imports</w:t>
       </w:r>
     </w:p>
     <w:p/>

</xml_diff>

<commit_message>
show page shows specific blog from :id
</commit_message>
<xml_diff>
--- a/PORTFOLIO BLOG.docx
+++ b/PORTFOLIO BLOG.docx
@@ -488,13 +488,45 @@
     </w:p>
     <w:p>
       <w:r>
-        <w:t>- Set up form in blogs/new.ejs where the ‘name’ attributes will attach themselves to the create route request (req.body.blog</w:t>
+        <w:t>- Set up form in blogs/new.ejs where the ‘name’ attributes will attach themselves to the create route request (req.body.blog)</w:t>
+      </w:r>
+    </w:p>
+    <w:p/>
+    <w:p>
+      <w:pPr>
+        <w:pStyle w:val="Heading5"/>
+        <w:spacing w:before="0"/>
+      </w:pPr>
+      <w:r>
+        <w:t>CREATE ROUTE</w:t>
+      </w:r>
+    </w:p>
+    <w:p>
+      <w:r>
+        <w:t>- Create blog object from schema (import to route file)</w:t>
+      </w:r>
+    </w:p>
+    <w:p>
+      <w:r>
+        <w:t>- Use req.body to access data</w:t>
+      </w:r>
+    </w:p>
+    <w:p/>
+    <w:p>
+      <w:pPr>
+        <w:pStyle w:val="Heading5"/>
+        <w:spacing w:before="0"/>
+      </w:pPr>
+      <w:r>
+        <w:t>INDEX ROUTE REFACTOR</w:t>
+      </w:r>
+    </w:p>
+    <w:p>
+      <w:r>
+        <w:t>- Add Blog.find() so the current blogs from the database are returned and can be accessed</w:t>
       </w:r>
       <w:bookmarkStart w:id="0" w:name="_GoBack"/>
       <w:bookmarkEnd w:id="0"/>
-      <w:r>
-        <w:t>)</w:t>
-      </w:r>
     </w:p>
     <w:p/>
     <w:p>

</xml_diff>

<commit_message>
edit/ update routes work as well as delete
</commit_message>
<xml_diff>
--- a/PORTFOLIO BLOG.docx
+++ b/PORTFOLIO BLOG.docx
@@ -525,8 +525,51 @@
       <w:r>
         <w:t>- Add Blog.find() so the current blogs from the database are returned and can be accessed</w:t>
       </w:r>
+    </w:p>
+    <w:p/>
+    <w:p>
+      <w:pPr>
+        <w:pStyle w:val="Heading5"/>
+        <w:spacing w:before="0"/>
+      </w:pPr>
+      <w:r>
+        <w:t>SHOW ROUTE</w:t>
+      </w:r>
+    </w:p>
+    <w:p>
+      <w:r>
+        <w:t>- Create show.ejs file</w:t>
+      </w:r>
+    </w:p>
+    <w:p>
+      <w:r>
+        <w:t>- Create show route which will access the specific show page based off its _id from the database</w:t>
+      </w:r>
+    </w:p>
+    <w:p/>
+    <w:p>
+      <w:pPr>
+        <w:pStyle w:val="Heading5"/>
+        <w:spacing w:before="0"/>
+      </w:pPr>
+      <w:r>
+        <w:t>EDIT</w:t>
+      </w:r>
       <w:bookmarkStart w:id="0" w:name="_GoBack"/>
       <w:bookmarkEnd w:id="0"/>
+      <w:r>
+        <w:t xml:space="preserve"> ROUTE</w:t>
+      </w:r>
+    </w:p>
+    <w:p>
+      <w:r>
+        <w:t>- Added update route for blog</w:t>
+      </w:r>
+    </w:p>
+    <w:p>
+      <w:r>
+        <w:t>- Added edit page with form</w:t>
+      </w:r>
     </w:p>
     <w:p/>
     <w:p>

</xml_diff>

<commit_message>
Mission statement background finished
</commit_message>
<xml_diff>
--- a/PORTFOLIO BLOG.docx
+++ b/PORTFOLIO BLOG.docx
@@ -19,7 +19,23 @@
     </w:p>
     <w:p>
       <w:r>
-        <w:t>- So I decided to quit my job 3 months ago and persue a web development full time. I have been working in the envirnmental sector since I graduated University with a Biology degree in May of 2015. The work I have been doing has involved rigorous field work, being away from home most of the time during the summer months and this past winter I was in the field full time, which really made me realize I wanted to pursue Web Development full time to try and break into the industry. You have a lot of time to think when in the field 12 hours a day.</w:t>
+        <w:t xml:space="preserve">- So I decided to quit my job 3 months ago and </w:t>
+      </w:r>
+      <w:proofErr w:type="spellStart"/>
+      <w:r>
+        <w:t>persue</w:t>
+      </w:r>
+      <w:proofErr w:type="spellEnd"/>
+      <w:r>
+        <w:t xml:space="preserve"> a web development full time. I have been working in the </w:t>
+      </w:r>
+      <w:proofErr w:type="spellStart"/>
+      <w:r>
+        <w:t>envirnmental</w:t>
+      </w:r>
+      <w:proofErr w:type="spellEnd"/>
+      <w:r>
+        <w:t xml:space="preserve"> sector since I graduated University with a Biology degree in May of 2015. The work I have been doing has involved rigorous field work, being away from home most of the time during the summer months and this past winter I was in the field full time, which really made me realize I wanted to pursue Web Development full time to try and break into the industry. You have a lot of time to think when in the field 12 hours a day.</w:t>
       </w:r>
     </w:p>
     <w:p/>
@@ -30,7 +46,15 @@
     </w:p>
     <w:p>
       <w:r>
-        <w:t>- I have been coding on and off since the winter of 2016/2017, Java and Python. So when I quit my job recently and went full force into Web Development, learning Javascript wasn’t really a steep learning curve. Before I quit I made a plan of what how I would self teach</w:t>
+        <w:t xml:space="preserve">- I have been coding on and off since the winter of 2016/2017, Java and Python. So when I quit my job recently and went full force into Web Development, learning </w:t>
+      </w:r>
+      <w:proofErr w:type="spellStart"/>
+      <w:r>
+        <w:t>Javascript</w:t>
+      </w:r>
+      <w:proofErr w:type="spellEnd"/>
+      <w:r>
+        <w:t xml:space="preserve"> wasn’t really a steep learning curve. Before I quit I made a plan of what how I would self teach</w:t>
       </w:r>
     </w:p>
     <w:p>
@@ -38,7 +62,15 @@
         <w:ind w:left="720"/>
       </w:pPr>
       <w:r>
-        <w:t>- I started with App Academy while still working, learning Ruby but as I kept reading, I saw it was kind of fading and business who don’t already use it arent moving toward it, so I decided I should learn JS</w:t>
+        <w:t xml:space="preserve">- I started with App Academy while still working, learning Ruby but as I kept reading, I saw it was kind of fading and business who don’t already use it </w:t>
+      </w:r>
+      <w:proofErr w:type="spellStart"/>
+      <w:r>
+        <w:t>arent</w:t>
+      </w:r>
+      <w:proofErr w:type="spellEnd"/>
+      <w:r>
+        <w:t xml:space="preserve"> moving toward it, so I decided I should learn JS</w:t>
       </w:r>
     </w:p>
     <w:p>
@@ -46,15 +78,63 @@
         <w:ind w:left="720"/>
       </w:pPr>
       <w:r>
-        <w:t>- As I continued reading, I was luckily able to find freeCodeCamp, as well as Colt Steeles Web Development Course</w:t>
-      </w:r>
-    </w:p>
-    <w:p>
-      <w:r>
-        <w:t>- I finished Colt Steeles Web Development Course and it was great start to learn bits of everything from HTML, CSS, JS, Node/Express. It taught me to build a full stack web sit which I then created my own</w:t>
-      </w:r>
-      <w:r>
-        <w:t xml:space="preserve"> with the knowledge Ive gained, which allows user authentication as well as comments. I learned of middlewares.</w:t>
+        <w:t xml:space="preserve">- As I continued reading, I was luckily able to find </w:t>
+      </w:r>
+      <w:proofErr w:type="spellStart"/>
+      <w:r>
+        <w:t>freeCodeCamp</w:t>
+      </w:r>
+      <w:proofErr w:type="spellEnd"/>
+      <w:r>
+        <w:t xml:space="preserve">, as well as Colt </w:t>
+      </w:r>
+      <w:proofErr w:type="spellStart"/>
+      <w:r>
+        <w:t>Steeles</w:t>
+      </w:r>
+      <w:proofErr w:type="spellEnd"/>
+      <w:r>
+        <w:t xml:space="preserve"> Web Development Course</w:t>
+      </w:r>
+    </w:p>
+    <w:p>
+      <w:r>
+        <w:t xml:space="preserve">- I finished Colt </w:t>
+      </w:r>
+      <w:proofErr w:type="spellStart"/>
+      <w:r>
+        <w:t>Steeles</w:t>
+      </w:r>
+      <w:proofErr w:type="spellEnd"/>
+      <w:r>
+        <w:t xml:space="preserve"> Web Development Course and it was great start to learn bits of everything from HTML, CSS, JS, </w:t>
+      </w:r>
+      <w:proofErr w:type="gramStart"/>
+      <w:r>
+        <w:t>Node</w:t>
+      </w:r>
+      <w:proofErr w:type="gramEnd"/>
+      <w:r>
+        <w:t>/Express. It taught me to build a full stack web sit which I then created my own</w:t>
+      </w:r>
+      <w:r>
+        <w:t xml:space="preserve"> with the knowledge </w:t>
+      </w:r>
+      <w:proofErr w:type="spellStart"/>
+      <w:r>
+        <w:t>Ive</w:t>
+      </w:r>
+      <w:proofErr w:type="spellEnd"/>
+      <w:r>
+        <w:t xml:space="preserve"> gained, which allows user authentication as well as comments. I learned of </w:t>
+      </w:r>
+      <w:proofErr w:type="spellStart"/>
+      <w:r>
+        <w:t>middlewares</w:t>
+      </w:r>
+      <w:proofErr w:type="spellEnd"/>
+      <w:r>
+        <w:t>.</w:t>
       </w:r>
     </w:p>
     <w:p/>
@@ -71,7 +151,15 @@
     <w:p>
       <w:r>
         <w:tab/>
-        <w:t>- I am going to have a single page which shows about me on the very start</w:t>
+        <w:t xml:space="preserve">- I am going to have a single </w:t>
+      </w:r>
+      <w:proofErr w:type="gramStart"/>
+      <w:r>
+        <w:t>page which</w:t>
+      </w:r>
+      <w:proofErr w:type="gramEnd"/>
+      <w:r>
+        <w:t xml:space="preserve"> shows about me on the very start</w:t>
       </w:r>
     </w:p>
     <w:p>
@@ -129,13 +217,33 @@
     </w:p>
     <w:p>
       <w:r>
-        <w:t>- npm init</w:t>
-      </w:r>
-    </w:p>
-    <w:p>
-      <w:r>
-        <w:t>- Installed ejs</w:t>
-      </w:r>
+        <w:t xml:space="preserve">- </w:t>
+      </w:r>
+      <w:proofErr w:type="spellStart"/>
+      <w:proofErr w:type="gramStart"/>
+      <w:r>
+        <w:t>npm</w:t>
+      </w:r>
+      <w:proofErr w:type="spellEnd"/>
+      <w:proofErr w:type="gramEnd"/>
+      <w:r>
+        <w:t xml:space="preserve"> </w:t>
+      </w:r>
+      <w:proofErr w:type="spellStart"/>
+      <w:r>
+        <w:t>init</w:t>
+      </w:r>
+      <w:proofErr w:type="spellEnd"/>
+    </w:p>
+    <w:p>
+      <w:r>
+        <w:t xml:space="preserve">- Installed </w:t>
+      </w:r>
+      <w:proofErr w:type="spellStart"/>
+      <w:r>
+        <w:t>ejs</w:t>
+      </w:r>
+      <w:proofErr w:type="spellEnd"/>
     </w:p>
     <w:p>
       <w:r>
@@ -160,7 +268,15 @@
     </w:p>
     <w:p>
       <w:r>
-        <w:t>- Set up github for portfolio</w:t>
+        <w:t xml:space="preserve">- Set up </w:t>
+      </w:r>
+      <w:proofErr w:type="spellStart"/>
+      <w:r>
+        <w:t>github</w:t>
+      </w:r>
+      <w:proofErr w:type="spellEnd"/>
+      <w:r>
+        <w:t xml:space="preserve"> for portfolio</w:t>
       </w:r>
     </w:p>
     <w:p>
@@ -253,11 +369,49 @@
           <w:lang w:val="en-CA"/>
         </w:rPr>
       </w:pPr>
-      <w:r>
-        <w:rPr>
-          <w:lang w:val="en-CA"/>
-        </w:rPr>
-        <w:t>app.use(express.static(__dirname + "/public"));</w:t>
+      <w:proofErr w:type="spellStart"/>
+      <w:proofErr w:type="gramStart"/>
+      <w:r>
+        <w:rPr>
+          <w:lang w:val="en-CA"/>
+        </w:rPr>
+        <w:t>app.use</w:t>
+      </w:r>
+      <w:proofErr w:type="spellEnd"/>
+      <w:proofErr w:type="gramEnd"/>
+      <w:r>
+        <w:rPr>
+          <w:lang w:val="en-CA"/>
+        </w:rPr>
+        <w:t>(</w:t>
+      </w:r>
+      <w:proofErr w:type="spellStart"/>
+      <w:r>
+        <w:rPr>
+          <w:lang w:val="en-CA"/>
+        </w:rPr>
+        <w:t>express.static</w:t>
+      </w:r>
+      <w:proofErr w:type="spellEnd"/>
+      <w:r>
+        <w:rPr>
+          <w:lang w:val="en-CA"/>
+        </w:rPr>
+        <w:t>(__</w:t>
+      </w:r>
+      <w:proofErr w:type="spellStart"/>
+      <w:r>
+        <w:rPr>
+          <w:lang w:val="en-CA"/>
+        </w:rPr>
+        <w:t>dirname</w:t>
+      </w:r>
+      <w:proofErr w:type="spellEnd"/>
+      <w:r>
+        <w:rPr>
+          <w:lang w:val="en-CA"/>
+        </w:rPr>
+        <w:t xml:space="preserve"> + "/public"));</w:t>
       </w:r>
     </w:p>
     <w:p/>
@@ -272,13 +426,42 @@
     </w:p>
     <w:p>
       <w:r>
-        <w:t>- Made a nav-container, then put anchor tages with the link names I wanted in my navbar</w:t>
-      </w:r>
+        <w:t xml:space="preserve">- Made a </w:t>
+      </w:r>
+      <w:proofErr w:type="spellStart"/>
+      <w:r>
+        <w:t>nav</w:t>
+      </w:r>
+      <w:proofErr w:type="spellEnd"/>
+      <w:r>
+        <w:t xml:space="preserve">-container, then put anchor </w:t>
+      </w:r>
+      <w:proofErr w:type="spellStart"/>
+      <w:r>
+        <w:t>tages</w:t>
+      </w:r>
+      <w:proofErr w:type="spellEnd"/>
+      <w:r>
+        <w:t xml:space="preserve"> with the link names I wanted in my </w:t>
+      </w:r>
+      <w:proofErr w:type="spellStart"/>
+      <w:r>
+        <w:t>navbar</w:t>
+      </w:r>
+      <w:proofErr w:type="spellEnd"/>
     </w:p>
     <w:p>
       <w:r>
         <w:tab/>
-        <w:t>- Set their href=”#’ for now so they are clickable but don’t have anywhere to go yet</w:t>
+        <w:t xml:space="preserve">- Set their </w:t>
+      </w:r>
+      <w:proofErr w:type="spellStart"/>
+      <w:r>
+        <w:t>href</w:t>
+      </w:r>
+      <w:proofErr w:type="spellEnd"/>
+      <w:r>
+        <w:t>=”#’ for now so they are clickable but don’t have anywhere to go yet</w:t>
       </w:r>
     </w:p>
     <w:p>
@@ -288,37 +471,88 @@
     </w:p>
     <w:p>
       <w:r>
-        <w:t>- Made it so the navbar-about link was on the left of the page</w:t>
-      </w:r>
-      <w:r>
-        <w:t>, margin-right:auto will do this</w:t>
-      </w:r>
-    </w:p>
-    <w:p/>
-    <w:p>
-      <w:pPr>
-        <w:rPr>
-          <w:lang w:val="en-CA"/>
-        </w:rPr>
-      </w:pPr>
-      <w:r>
-        <w:rPr>
-          <w:lang w:val="en-CA"/>
-        </w:rPr>
-        <w:t>.navbar-about{</w:t>
-      </w:r>
-    </w:p>
-    <w:p>
-      <w:pPr>
-        <w:rPr>
-          <w:lang w:val="en-CA"/>
-        </w:rPr>
-      </w:pPr>
-      <w:r>
-        <w:rPr>
-          <w:lang w:val="en-CA"/>
-        </w:rPr>
-        <w:t xml:space="preserve">    margin-right: auto;</w:t>
+        <w:t xml:space="preserve">- Made it so the </w:t>
+      </w:r>
+      <w:proofErr w:type="spellStart"/>
+      <w:r>
+        <w:t>navbar</w:t>
+      </w:r>
+      <w:proofErr w:type="spellEnd"/>
+      <w:r>
+        <w:t>-about link was on the left of the page</w:t>
+      </w:r>
+      <w:r>
+        <w:t xml:space="preserve">, </w:t>
+      </w:r>
+      <w:proofErr w:type="spellStart"/>
+      <w:r>
+        <w:t>margin-right</w:t>
+      </w:r>
+      <w:proofErr w:type="gramStart"/>
+      <w:r>
+        <w:t>:auto</w:t>
+      </w:r>
+      <w:proofErr w:type="spellEnd"/>
+      <w:proofErr w:type="gramEnd"/>
+      <w:r>
+        <w:t xml:space="preserve"> will do this</w:t>
+      </w:r>
+    </w:p>
+    <w:p/>
+    <w:p>
+      <w:pPr>
+        <w:rPr>
+          <w:lang w:val="en-CA"/>
+        </w:rPr>
+      </w:pPr>
+      <w:proofErr w:type="gramStart"/>
+      <w:r>
+        <w:rPr>
+          <w:lang w:val="en-CA"/>
+        </w:rPr>
+        <w:t>.</w:t>
+      </w:r>
+      <w:proofErr w:type="spellStart"/>
+      <w:r>
+        <w:rPr>
+          <w:lang w:val="en-CA"/>
+        </w:rPr>
+        <w:t>navbar</w:t>
+      </w:r>
+      <w:proofErr w:type="spellEnd"/>
+      <w:proofErr w:type="gramEnd"/>
+      <w:r>
+        <w:rPr>
+          <w:lang w:val="en-CA"/>
+        </w:rPr>
+        <w:t>-about{</w:t>
+      </w:r>
+    </w:p>
+    <w:p>
+      <w:pPr>
+        <w:rPr>
+          <w:lang w:val="en-CA"/>
+        </w:rPr>
+      </w:pPr>
+      <w:r>
+        <w:rPr>
+          <w:lang w:val="en-CA"/>
+        </w:rPr>
+        <w:t xml:space="preserve">    </w:t>
+      </w:r>
+      <w:proofErr w:type="gramStart"/>
+      <w:r>
+        <w:rPr>
+          <w:lang w:val="en-CA"/>
+        </w:rPr>
+        <w:t>margin</w:t>
+      </w:r>
+      <w:proofErr w:type="gramEnd"/>
+      <w:r>
+        <w:rPr>
+          <w:lang w:val="en-CA"/>
+        </w:rPr>
+        <w:t>-right: auto;</w:t>
       </w:r>
     </w:p>
     <w:p>
@@ -337,8 +571,13 @@
     <w:p/>
     <w:p>
       <w:r>
-        <w:t>- Gave the others on the right a margin-right of 15px;</w:t>
-      </w:r>
+        <w:t>- Gave the others on the right a margin-right of 15px</w:t>
+      </w:r>
+      <w:proofErr w:type="gramStart"/>
+      <w:r>
+        <w:t>;</w:t>
+      </w:r>
+      <w:proofErr w:type="gramEnd"/>
     </w:p>
     <w:p/>
     <w:p>
@@ -386,21 +625,71 @@
     <w:p>
       <w:r>
         <w:tab/>
-        <w:t>- justify-content: center</w:t>
-      </w:r>
-    </w:p>
-    <w:p/>
-    <w:p>
-      <w:pPr>
-        <w:rPr>
-          <w:lang w:val="en-CA"/>
-        </w:rPr>
-      </w:pPr>
-      <w:r>
-        <w:rPr>
-          <w:lang w:val="en-CA"/>
-        </w:rPr>
-        <w:t>&lt;link rel="stylesheet" href="https://cdnjs.cloudflare.com/ajax/libs/font-awesome/4.7.0/css/font-awesome.min.css"&gt;</w:t>
+        <w:t xml:space="preserve">- </w:t>
+      </w:r>
+      <w:proofErr w:type="gramStart"/>
+      <w:r>
+        <w:t>justify</w:t>
+      </w:r>
+      <w:proofErr w:type="gramEnd"/>
+      <w:r>
+        <w:t>-content: center</w:t>
+      </w:r>
+    </w:p>
+    <w:p/>
+    <w:p>
+      <w:pPr>
+        <w:rPr>
+          <w:lang w:val="en-CA"/>
+        </w:rPr>
+      </w:pPr>
+      <w:r>
+        <w:rPr>
+          <w:lang w:val="en-CA"/>
+        </w:rPr>
+        <w:t>&lt;</w:t>
+      </w:r>
+      <w:proofErr w:type="gramStart"/>
+      <w:r>
+        <w:rPr>
+          <w:lang w:val="en-CA"/>
+        </w:rPr>
+        <w:t>link</w:t>
+      </w:r>
+      <w:proofErr w:type="gramEnd"/>
+      <w:r>
+        <w:rPr>
+          <w:lang w:val="en-CA"/>
+        </w:rPr>
+        <w:t xml:space="preserve"> </w:t>
+      </w:r>
+      <w:proofErr w:type="spellStart"/>
+      <w:r>
+        <w:rPr>
+          <w:lang w:val="en-CA"/>
+        </w:rPr>
+        <w:t>rel</w:t>
+      </w:r>
+      <w:proofErr w:type="spellEnd"/>
+      <w:r>
+        <w:rPr>
+          <w:lang w:val="en-CA"/>
+        </w:rPr>
+        <w:t>="</w:t>
+      </w:r>
+      <w:proofErr w:type="spellStart"/>
+      <w:r>
+        <w:rPr>
+          <w:lang w:val="en-CA"/>
+        </w:rPr>
+        <w:t>stylesheet</w:t>
+      </w:r>
+      <w:proofErr w:type="spellEnd"/>
+      <w:r>
+        <w:rPr>
+          <w:lang w:val="en-CA"/>
+        </w:rPr>
+        <w:t>" href="https://cdnjs.cloudflare.com/ajax/libs/font-awesome/4.7.0/css/font-awesome.min.css"&gt;</w:t>
       </w:r>
     </w:p>
     <w:p/>
@@ -459,7 +748,23 @@
     <w:p>
       <w:r>
         <w:tab/>
-        <w:t>- run mongod,</w:t>
+        <w:t xml:space="preserve">- </w:t>
+      </w:r>
+      <w:proofErr w:type="gramStart"/>
+      <w:r>
+        <w:t>run</w:t>
+      </w:r>
+      <w:proofErr w:type="gramEnd"/>
+      <w:r>
+        <w:t xml:space="preserve"> </w:t>
+      </w:r>
+      <w:proofErr w:type="spellStart"/>
+      <w:r>
+        <w:t>mongod</w:t>
+      </w:r>
+      <w:proofErr w:type="spellEnd"/>
+      <w:r>
+        <w:t>,</w:t>
       </w:r>
       <w:r>
         <w:t xml:space="preserve"> run app, then exit app and</w:t>
@@ -483,12 +788,36 @@
     </w:p>
     <w:p>
       <w:r>
-        <w:t>- Add get route which connects blogs/new</w:t>
-      </w:r>
-    </w:p>
-    <w:p>
-      <w:r>
-        <w:t>- Set up form in blogs/new.ejs where the ‘name’ attributes will attach themselves to the create route request (req.body.blog)</w:t>
+        <w:t xml:space="preserve">- Add get </w:t>
+      </w:r>
+      <w:proofErr w:type="gramStart"/>
+      <w:r>
+        <w:t>route which</w:t>
+      </w:r>
+      <w:proofErr w:type="gramEnd"/>
+      <w:r>
+        <w:t xml:space="preserve"> connects blogs/new</w:t>
+      </w:r>
+    </w:p>
+    <w:p>
+      <w:r>
+        <w:t>- Set up form in blogs/</w:t>
+      </w:r>
+      <w:proofErr w:type="spellStart"/>
+      <w:r>
+        <w:t>new.ejs</w:t>
+      </w:r>
+      <w:proofErr w:type="spellEnd"/>
+      <w:r>
+        <w:t xml:space="preserve"> where the ‘name’ attributes will attach themselves to the create route request (</w:t>
+      </w:r>
+      <w:proofErr w:type="spellStart"/>
+      <w:r>
+        <w:t>req.body.blog</w:t>
+      </w:r>
+      <w:proofErr w:type="spellEnd"/>
+      <w:r>
+        <w:t>)</w:t>
       </w:r>
     </w:p>
     <w:p/>
@@ -508,7 +837,15 @@
     </w:p>
     <w:p>
       <w:r>
-        <w:t>- Use req.body to access data</w:t>
+        <w:t xml:space="preserve">- Use </w:t>
+      </w:r>
+      <w:proofErr w:type="spellStart"/>
+      <w:r>
+        <w:t>req.body</w:t>
+      </w:r>
+      <w:proofErr w:type="spellEnd"/>
+      <w:r>
+        <w:t xml:space="preserve"> to access data</w:t>
       </w:r>
     </w:p>
     <w:p/>
@@ -523,7 +860,20 @@
     </w:p>
     <w:p>
       <w:r>
-        <w:t>- Add Blog.find() so the current blogs from the database are returned and can be accessed</w:t>
+        <w:t xml:space="preserve">- Add </w:t>
+      </w:r>
+      <w:proofErr w:type="spellStart"/>
+      <w:proofErr w:type="gramStart"/>
+      <w:r>
+        <w:t>Blog.find</w:t>
+      </w:r>
+      <w:proofErr w:type="spellEnd"/>
+      <w:r>
+        <w:t>(</w:t>
+      </w:r>
+      <w:proofErr w:type="gramEnd"/>
+      <w:r>
+        <w:t>) so the current blogs from the database are returned and can be accessed</w:t>
       </w:r>
     </w:p>
     <w:p/>
@@ -538,12 +888,28 @@
     </w:p>
     <w:p>
       <w:r>
-        <w:t>- Create show.ejs file</w:t>
-      </w:r>
-    </w:p>
-    <w:p>
-      <w:r>
-        <w:t>- Create show route which will access the specific show page based off its _id from the database</w:t>
+        <w:t xml:space="preserve">- Create </w:t>
+      </w:r>
+      <w:proofErr w:type="spellStart"/>
+      <w:r>
+        <w:t>show.ejs</w:t>
+      </w:r>
+      <w:proofErr w:type="spellEnd"/>
+      <w:r>
+        <w:t xml:space="preserve"> file</w:t>
+      </w:r>
+    </w:p>
+    <w:p>
+      <w:r>
+        <w:t xml:space="preserve">- Create show </w:t>
+      </w:r>
+      <w:proofErr w:type="gramStart"/>
+      <w:r>
+        <w:t>route which</w:t>
+      </w:r>
+      <w:proofErr w:type="gramEnd"/>
+      <w:r>
+        <w:t xml:space="preserve"> will access the specific show page based off its _id from the database</w:t>
       </w:r>
     </w:p>
     <w:p/>
@@ -553,23 +919,33 @@
         <w:spacing w:before="0"/>
       </w:pPr>
       <w:r>
-        <w:t>EDIT</w:t>
+        <w:t>EDIT ROUTE</w:t>
+      </w:r>
+    </w:p>
+    <w:p>
+      <w:r>
+        <w:t xml:space="preserve">- Added edit </w:t>
+      </w:r>
+      <w:r>
+        <w:t>route for blog</w:t>
+      </w:r>
+    </w:p>
+    <w:p>
+      <w:r>
+        <w:t>- Added edit page with form</w:t>
+      </w:r>
+    </w:p>
+    <w:p/>
+    <w:p>
+      <w:pPr>
+        <w:pStyle w:val="Heading5"/>
+        <w:spacing w:before="0"/>
+      </w:pPr>
+      <w:r>
+        <w:t>UPDATE ROUTE</w:t>
       </w:r>
       <w:bookmarkStart w:id="0" w:name="_GoBack"/>
       <w:bookmarkEnd w:id="0"/>
-      <w:r>
-        <w:t xml:space="preserve"> ROUTE</w:t>
-      </w:r>
-    </w:p>
-    <w:p>
-      <w:r>
-        <w:t>- Added update route for blog</w:t>
-      </w:r>
-    </w:p>
-    <w:p>
-      <w:r>
-        <w:t>- Added edit page with form</w:t>
-      </w:r>
     </w:p>
     <w:p/>
     <w:p>
@@ -585,11 +961,35 @@
       </w:r>
     </w:p>
     <w:p>
+      <w:proofErr w:type="spellStart"/>
+      <w:proofErr w:type="gramStart"/>
       <w:r>
         <w:rPr>
           <w:highlight w:val="cyan"/>
         </w:rPr>
-        <w:t>package.json – research and describe it (do the freeCodeCamp tests on it)</w:t>
+        <w:t>package.json</w:t>
+      </w:r>
+      <w:proofErr w:type="spellEnd"/>
+      <w:proofErr w:type="gramEnd"/>
+      <w:r>
+        <w:rPr>
+          <w:highlight w:val="cyan"/>
+        </w:rPr>
+        <w:t xml:space="preserve"> – research and describe it (do the </w:t>
+      </w:r>
+      <w:proofErr w:type="spellStart"/>
+      <w:r>
+        <w:rPr>
+          <w:highlight w:val="cyan"/>
+        </w:rPr>
+        <w:t>freeCodeCamp</w:t>
+      </w:r>
+      <w:proofErr w:type="spellEnd"/>
+      <w:r>
+        <w:rPr>
+          <w:highlight w:val="cyan"/>
+        </w:rPr>
+        <w:t xml:space="preserve"> tests on it)</w:t>
       </w:r>
     </w:p>
     <w:p/>
@@ -612,11 +1012,19 @@
       <w:r>
         <w:t xml:space="preserve">- </w:t>
       </w:r>
-      <w:r>
-        <w:rPr>
-          <w:lang w:val="en-CA"/>
-        </w:rPr>
-        <w:t>SyntaxError: Unexpected token / in</w:t>
+      <w:proofErr w:type="spellStart"/>
+      <w:r>
+        <w:rPr>
+          <w:lang w:val="en-CA"/>
+        </w:rPr>
+        <w:t>SyntaxError</w:t>
+      </w:r>
+      <w:proofErr w:type="spellEnd"/>
+      <w:r>
+        <w:rPr>
+          <w:lang w:val="en-CA"/>
+        </w:rPr>
+        <w:t>: Unexpected token / in</w:t>
       </w:r>
     </w:p>
     <w:p>
@@ -630,7 +1038,21 @@
           <w:lang w:val="en-CA"/>
         </w:rPr>
         <w:tab/>
-        <w:t>- this was caused by adding ‘=’ to the &lt;%%&gt; in the header and footer ‘include’ imports</w:t>
+        <w:t xml:space="preserve">- </w:t>
+      </w:r>
+      <w:proofErr w:type="gramStart"/>
+      <w:r>
+        <w:rPr>
+          <w:lang w:val="en-CA"/>
+        </w:rPr>
+        <w:t>this</w:t>
+      </w:r>
+      <w:proofErr w:type="gramEnd"/>
+      <w:r>
+        <w:rPr>
+          <w:lang w:val="en-CA"/>
+        </w:rPr>
+        <w:t xml:space="preserve"> was caused by adding ‘=’ to the &lt;%%&gt; in the header and footer ‘include’ imports</w:t>
       </w:r>
     </w:p>
     <w:p/>

</xml_diff>